<commit_message>
Initial page modified, title fixed
</commit_message>
<xml_diff>
--- a/thesis_doc.docx
+++ b/thesis_doc.docx
@@ -42,7 +42,7 @@
           <w:szCs w:val="36"/>
           <w:lang w:val="en-US"/>
         </w:rPr>
-        <w:t>STUDENT PERFORMANCE ANAYZING USING NEAREST NEIGHBOR ALGORITHM</w:t>
+        <w:t>STUDENT PERFORMANCE ANAYZING USING K NEAREST NEIGHBOR ALGORITHM</w:t>
       </w:r>
       <w:r>
         <w:rPr>
@@ -1051,25 +1051,53 @@
     <w:p>
       <w:pPr>
         <w:spacing w:line="238" w:lineRule="auto"/>
-        <w:ind w:right="-859"/>
+        <w:ind w:right="-859" w:firstLine="720" w:firstLineChars="0"/>
         <w:jc w:val="center"/>
         <w:rPr>
-          <w:rFonts w:eastAsia="Times New Roman"/>
+          <w:rFonts w:hint="default" w:eastAsia="Times New Roman"/>
           <w:b/>
           <w:bCs/>
           <w:sz w:val="36"/>
           <w:szCs w:val="36"/>
-        </w:rPr>
-      </w:pPr>
-      <w:r>
-        <w:rPr>
-          <w:rFonts w:eastAsia="Times New Roman"/>
+          <w:lang w:val="en-US"/>
+        </w:rPr>
+      </w:pPr>
+      <w:r>
+        <w:rPr>
+          <w:rFonts w:hint="default" w:eastAsia="Times New Roman"/>
           <w:b/>
           <w:bCs/>
           <w:sz w:val="36"/>
           <w:szCs w:val="36"/>
-        </w:rPr>
-        <w:t>TIME SERIES PREDICTION ON …………</w:t>
+          <w:lang w:val="en-US"/>
+        </w:rPr>
+        <w:t xml:space="preserve">STUDENT PERFORMANCE ANAYZING USING </w:t>
+      </w:r>
+    </w:p>
+    <w:p>
+      <w:pPr>
+        <w:spacing w:line="238" w:lineRule="auto"/>
+        <w:ind w:right="-859" w:firstLine="720" w:firstLineChars="0"/>
+        <w:jc w:val="center"/>
+        <w:rPr>
+          <w:rFonts w:hint="default" w:eastAsia="Times New Roman"/>
+          <w:b/>
+          <w:bCs/>
+          <w:sz w:val="36"/>
+          <w:szCs w:val="36"/>
+          <w:lang w:val="en-US"/>
+        </w:rPr>
+      </w:pPr>
+      <w:r>
+        <w:rPr>
+          <w:rFonts w:hint="default" w:eastAsia="Times New Roman"/>
+          <w:b/>
+          <w:bCs/>
+          <w:sz w:val="36"/>
+          <w:szCs w:val="36"/>
+          <w:lang w:val="en-US"/>
+        </w:rPr>
+        <w:t>K NEAREST NEIGHBOR ALGORITHM</w:t>
       </w:r>
     </w:p>
     <w:p>
@@ -1241,16 +1269,28 @@
     </w:p>
     <w:p>
       <w:pPr>
-        <w:spacing w:line="200" w:lineRule="exact"/>
-        <w:rPr>
-          <w:sz w:val="20"/>
-          <w:szCs w:val="20"/>
-        </w:rPr>
-      </w:pPr>
-    </w:p>
-    <w:p>
-      <w:pPr>
         <w:spacing w:line="370" w:lineRule="exact"/>
+        <w:rPr>
+          <w:rFonts w:hint="default" w:ascii="Times New Roman" w:hAnsi="Times New Roman" w:cs="Times New Roman"/>
+          <w:sz w:val="20"/>
+          <w:szCs w:val="20"/>
+        </w:rPr>
+      </w:pPr>
+    </w:p>
+    <w:p>
+      <w:pPr>
+        <w:spacing w:line="370" w:lineRule="exact"/>
+        <w:rPr>
+          <w:rFonts w:hint="default" w:ascii="Times New Roman" w:hAnsi="Times New Roman" w:cs="Times New Roman"/>
+          <w:sz w:val="20"/>
+          <w:szCs w:val="20"/>
+        </w:rPr>
+      </w:pPr>
+    </w:p>
+    <w:p>
+      <w:pPr>
+        <w:spacing w:line="200" w:lineRule="exact"/>
+        <w:ind w:firstLine="720" w:firstLineChars="0"/>
         <w:rPr>
           <w:rFonts w:hint="default" w:ascii="Times New Roman" w:hAnsi="Times New Roman" w:cs="Times New Roman"/>
           <w:sz w:val="20"/>
@@ -1260,57 +1300,87 @@
     </w:p>
     <w:tbl>
       <w:tblPr>
-        <w:tblStyle w:val="3"/>
-        <w:tblW w:w="0" w:type="auto"/>
-        <w:tblInd w:w="1140" w:type="dxa"/>
-        <w:tblLayout w:type="fixed"/>
+        <w:tblStyle w:val="4"/>
+        <w:tblW w:w="8394" w:type="dxa"/>
+        <w:jc w:val="right"/>
+        <w:tblBorders>
+          <w:top w:val="single" w:color="auto" w:sz="4" w:space="0"/>
+          <w:left w:val="single" w:color="auto" w:sz="4" w:space="0"/>
+          <w:bottom w:val="single" w:color="auto" w:sz="4" w:space="0"/>
+          <w:right w:val="single" w:color="auto" w:sz="4" w:space="0"/>
+          <w:insideH w:val="single" w:color="auto" w:sz="4" w:space="0"/>
+          <w:insideV w:val="single" w:color="auto" w:sz="4" w:space="0"/>
+        </w:tblBorders>
+        <w:shd w:val="clear" w:color="auto" w:fill="auto"/>
+        <w:tblLayout w:type="autofit"/>
         <w:tblCellMar>
-          <w:top w:w="0" w:type="dxa"/>
-          <w:left w:w="0" w:type="dxa"/>
-          <w:bottom w:w="0" w:type="dxa"/>
-          <w:right w:w="0" w:type="dxa"/>
+          <w:left w:w="108" w:type="dxa"/>
+          <w:right w:w="108" w:type="dxa"/>
         </w:tblCellMar>
       </w:tblPr>
       <w:tblGrid>
-        <w:gridCol w:w="2560"/>
-        <w:gridCol w:w="3240"/>
-        <w:gridCol w:w="2480"/>
+        <w:gridCol w:w="2564"/>
+        <w:gridCol w:w="2523"/>
+        <w:gridCol w:w="3307"/>
       </w:tblGrid>
       <w:tr>
         <w:tblPrEx>
+          <w:tblBorders>
+            <w:top w:val="single" w:color="auto" w:sz="4" w:space="0"/>
+            <w:left w:val="single" w:color="auto" w:sz="4" w:space="0"/>
+            <w:bottom w:val="single" w:color="auto" w:sz="4" w:space="0"/>
+            <w:right w:val="single" w:color="auto" w:sz="4" w:space="0"/>
+            <w:insideH w:val="single" w:color="auto" w:sz="4" w:space="0"/>
+            <w:insideV w:val="single" w:color="auto" w:sz="4" w:space="0"/>
+          </w:tblBorders>
+          <w:shd w:val="clear" w:color="auto" w:fill="auto"/>
           <w:tblCellMar>
-            <w:top w:w="0" w:type="dxa"/>
-            <w:left w:w="0" w:type="dxa"/>
-            <w:bottom w:w="0" w:type="dxa"/>
-            <w:right w:w="0" w:type="dxa"/>
+            <w:left w:w="108" w:type="dxa"/>
+            <w:right w:w="108" w:type="dxa"/>
           </w:tblCellMar>
         </w:tblPrEx>
         <w:trPr>
-          <w:trHeight w:val="299" w:hRule="atLeast"/>
+          <w:trHeight w:val="538" w:hRule="atLeast"/>
+          <w:jc w:val="right"/>
         </w:trPr>
         <w:tc>
           <w:tcPr>
-            <w:tcW w:w="2560" w:type="dxa"/>
-            <w:vAlign w:val="bottom"/>
+            <w:tcW w:w="2564" w:type="dxa"/>
+            <w:shd w:val="clear" w:color="auto" w:fill="auto"/>
           </w:tcPr>
           <w:p>
             <w:pPr>
-              <w:ind w:left="0" w:leftChars="0" w:right="458"/>
+              <w:spacing w:line="240" w:lineRule="auto"/>
               <w:jc w:val="both"/>
               <w:rPr>
                 <w:rFonts w:hint="default" w:ascii="Times New Roman" w:hAnsi="Times New Roman" w:cs="Times New Roman"/>
-                <w:sz w:val="20"/>
-                <w:szCs w:val="20"/>
+                <w:b/>
+                <w:bCs/>
+                <w:color w:val="000000" w:themeColor="text1"/>
+                <w:sz w:val="24"/>
+                <w:szCs w:val="24"/>
+                <w:vertAlign w:val="baseline"/>
+                <w14:textFill>
+                  <w14:solidFill>
+                    <w14:schemeClr w14:val="tx1"/>
+                  </w14:solidFill>
+                </w14:textFill>
               </w:rPr>
             </w:pPr>
             <w:r>
               <w:rPr>
-                <w:rFonts w:hint="default" w:ascii="Times New Roman" w:hAnsi="Times New Roman" w:eastAsia="Arial" w:cs="Times New Roman"/>
+                <w:rFonts w:hint="default" w:ascii="Times New Roman" w:hAnsi="Times New Roman"/>
                 <w:b/>
                 <w:bCs/>
-                <w:w w:val="98"/>
-                <w:sz w:val="26"/>
-                <w:szCs w:val="26"/>
+                <w:color w:val="000000" w:themeColor="text1"/>
+                <w:sz w:val="24"/>
+                <w:szCs w:val="24"/>
+                <w:vertAlign w:val="baseline"/>
+                <w14:textFill>
+                  <w14:solidFill>
+                    <w14:schemeClr w14:val="tx1"/>
+                  </w14:solidFill>
+                </w14:textFill>
               </w:rPr>
               <w:t>Md Ashraful Islam</w:t>
             </w:r>
@@ -1318,26 +1388,42 @@
         </w:tc>
         <w:tc>
           <w:tcPr>
-            <w:tcW w:w="3240" w:type="dxa"/>
-            <w:vAlign w:val="bottom"/>
+            <w:tcW w:w="2523" w:type="dxa"/>
+            <w:shd w:val="clear" w:color="auto" w:fill="auto"/>
           </w:tcPr>
           <w:p>
             <w:pPr>
-              <w:jc w:val="center"/>
+              <w:spacing w:line="240" w:lineRule="auto"/>
+              <w:jc w:val="left"/>
               <w:rPr>
                 <w:rFonts w:hint="default" w:ascii="Times New Roman" w:hAnsi="Times New Roman" w:cs="Times New Roman"/>
-                <w:sz w:val="20"/>
-                <w:szCs w:val="20"/>
+                <w:b/>
+                <w:bCs/>
+                <w:color w:val="000000" w:themeColor="text1"/>
+                <w:sz w:val="24"/>
+                <w:szCs w:val="24"/>
+                <w:vertAlign w:val="baseline"/>
+                <w14:textFill>
+                  <w14:solidFill>
+                    <w14:schemeClr w14:val="tx1"/>
+                  </w14:solidFill>
+                </w14:textFill>
               </w:rPr>
             </w:pPr>
             <w:r>
               <w:rPr>
-                <w:rFonts w:hint="default" w:ascii="Times New Roman" w:hAnsi="Times New Roman" w:eastAsia="Arial" w:cs="Times New Roman"/>
+                <w:rFonts w:hint="default" w:ascii="Times New Roman" w:hAnsi="Times New Roman"/>
                 <w:b/>
                 <w:bCs/>
-                <w:w w:val="97"/>
-                <w:sz w:val="26"/>
-                <w:szCs w:val="26"/>
+                <w:color w:val="000000" w:themeColor="text1"/>
+                <w:sz w:val="24"/>
+                <w:szCs w:val="24"/>
+                <w:vertAlign w:val="baseline"/>
+                <w14:textFill>
+                  <w14:solidFill>
+                    <w14:schemeClr w14:val="tx1"/>
+                  </w14:solidFill>
+                </w14:textFill>
               </w:rPr>
               <w:t>SK Tanvir Rahman</w:t>
             </w:r>
@@ -1345,27 +1431,42 @@
         </w:tc>
         <w:tc>
           <w:tcPr>
-            <w:tcW w:w="2480" w:type="dxa"/>
-            <w:vAlign w:val="bottom"/>
+            <w:tcW w:w="3307" w:type="dxa"/>
+            <w:shd w:val="clear" w:color="auto" w:fill="auto"/>
           </w:tcPr>
           <w:p>
             <w:pPr>
-              <w:ind w:left="498"/>
-              <w:jc w:val="center"/>
+              <w:spacing w:line="240" w:lineRule="auto"/>
+              <w:jc w:val="left"/>
               <w:rPr>
                 <w:rFonts w:hint="default" w:ascii="Times New Roman" w:hAnsi="Times New Roman" w:cs="Times New Roman"/>
-                <w:sz w:val="20"/>
-                <w:szCs w:val="20"/>
+                <w:b/>
+                <w:bCs/>
+                <w:color w:val="000000" w:themeColor="text1"/>
+                <w:sz w:val="24"/>
+                <w:szCs w:val="24"/>
+                <w:vertAlign w:val="baseline"/>
+                <w14:textFill>
+                  <w14:solidFill>
+                    <w14:schemeClr w14:val="tx1"/>
+                  </w14:solidFill>
+                </w14:textFill>
               </w:rPr>
             </w:pPr>
             <w:r>
               <w:rPr>
-                <w:rFonts w:hint="default" w:ascii="Times New Roman" w:hAnsi="Times New Roman" w:eastAsia="Arial" w:cs="Times New Roman"/>
+                <w:rFonts w:hint="default" w:ascii="Times New Roman" w:hAnsi="Times New Roman"/>
                 <w:b/>
                 <w:bCs/>
-                <w:w w:val="98"/>
-                <w:sz w:val="26"/>
-                <w:szCs w:val="26"/>
+                <w:color w:val="000000" w:themeColor="text1"/>
+                <w:sz w:val="24"/>
+                <w:szCs w:val="24"/>
+                <w:vertAlign w:val="baseline"/>
+                <w14:textFill>
+                  <w14:solidFill>
+                    <w14:schemeClr w14:val="tx1"/>
+                  </w14:solidFill>
+                </w14:textFill>
               </w:rPr>
               <w:t>Shafiur Rahman Chowdhury</w:t>
             </w:r>
@@ -1374,185 +1475,202 @@
       </w:tr>
       <w:tr>
         <w:tblPrEx>
+          <w:tblBorders>
+            <w:top w:val="single" w:color="auto" w:sz="4" w:space="0"/>
+            <w:left w:val="single" w:color="auto" w:sz="4" w:space="0"/>
+            <w:bottom w:val="single" w:color="auto" w:sz="4" w:space="0"/>
+            <w:right w:val="single" w:color="auto" w:sz="4" w:space="0"/>
+            <w:insideH w:val="single" w:color="auto" w:sz="4" w:space="0"/>
+            <w:insideV w:val="single" w:color="auto" w:sz="4" w:space="0"/>
+          </w:tblBorders>
+          <w:shd w:val="clear" w:color="auto" w:fill="auto"/>
           <w:tblCellMar>
-            <w:top w:w="0" w:type="dxa"/>
-            <w:left w:w="0" w:type="dxa"/>
-            <w:bottom w:w="0" w:type="dxa"/>
-            <w:right w:w="0" w:type="dxa"/>
+            <w:left w:w="108" w:type="dxa"/>
+            <w:right w:w="108" w:type="dxa"/>
           </w:tblCellMar>
         </w:tblPrEx>
         <w:trPr>
-          <w:trHeight w:val="525" w:hRule="atLeast"/>
+          <w:trHeight w:val="469" w:hRule="atLeast"/>
+          <w:jc w:val="right"/>
         </w:trPr>
         <w:tc>
           <w:tcPr>
-            <w:tcW w:w="2560" w:type="dxa"/>
-            <w:vAlign w:val="bottom"/>
+            <w:tcW w:w="2564" w:type="dxa"/>
+            <w:shd w:val="clear" w:color="auto" w:fill="auto"/>
           </w:tcPr>
           <w:p>
             <w:pPr>
-              <w:ind w:right="478"/>
-              <w:jc w:val="center"/>
+              <w:spacing w:line="240" w:lineRule="auto"/>
               <w:rPr>
                 <w:rFonts w:hint="default" w:ascii="Times New Roman" w:hAnsi="Times New Roman" w:cs="Times New Roman"/>
-                <w:sz w:val="20"/>
-                <w:szCs w:val="20"/>
+                <w:color w:val="000000" w:themeColor="text1"/>
+                <w:sz w:val="24"/>
+                <w:szCs w:val="24"/>
+                <w:vertAlign w:val="baseline"/>
+                <w:lang w:val="en-US"/>
+                <w14:textFill>
+                  <w14:solidFill>
+                    <w14:schemeClr w14:val="tx1"/>
+                  </w14:solidFill>
+                </w14:textFill>
               </w:rPr>
             </w:pPr>
             <w:r>
               <w:rPr>
-                <w:rFonts w:hint="default" w:ascii="Times New Roman" w:hAnsi="Times New Roman" w:eastAsia="Arial" w:cs="Times New Roman"/>
-                <w:w w:val="92"/>
+                <w:rFonts w:hint="default" w:cs="Times New Roman"/>
+                <w:color w:val="000000" w:themeColor="text1"/>
                 <w:sz w:val="24"/>
                 <w:szCs w:val="24"/>
-              </w:rPr>
-              <w:t>32</w:t>
-            </w:r>
-            <w:r>
-              <w:rPr>
-                <w:rFonts w:hint="default" w:ascii="Times New Roman" w:hAnsi="Times New Roman" w:eastAsia="Arial" w:cs="Times New Roman"/>
-                <w:w w:val="92"/>
-                <w:sz w:val="32"/>
-                <w:szCs w:val="32"/>
-                <w:vertAlign w:val="superscript"/>
-              </w:rPr>
-              <w:t>th</w:t>
-            </w:r>
-            <w:r>
-              <w:rPr>
-                <w:rFonts w:hint="default" w:ascii="Times New Roman" w:hAnsi="Times New Roman" w:eastAsia="Arial" w:cs="Times New Roman"/>
-                <w:w w:val="92"/>
-                <w:sz w:val="24"/>
-                <w:szCs w:val="24"/>
-              </w:rPr>
-              <w:t xml:space="preserve"> Intake</w:t>
+                <w:vertAlign w:val="baseline"/>
+                <w:lang w:val="en-US"/>
+                <w14:textFill>
+                  <w14:solidFill>
+                    <w14:schemeClr w14:val="tx1"/>
+                  </w14:solidFill>
+                </w14:textFill>
+              </w:rPr>
+              <w:t>32th intake</w:t>
             </w:r>
           </w:p>
         </w:tc>
         <w:tc>
           <w:tcPr>
-            <w:tcW w:w="3240" w:type="dxa"/>
-            <w:vAlign w:val="bottom"/>
+            <w:tcW w:w="2523" w:type="dxa"/>
+            <w:shd w:val="clear" w:color="auto" w:fill="auto"/>
+            <w:vAlign w:val="top"/>
           </w:tcPr>
           <w:p>
             <w:pPr>
-              <w:jc w:val="center"/>
-              <w:rPr>
-                <w:rFonts w:hint="default" w:ascii="Times New Roman" w:hAnsi="Times New Roman" w:cs="Times New Roman"/>
-                <w:sz w:val="20"/>
-                <w:szCs w:val="20"/>
+              <w:spacing w:line="240" w:lineRule="auto"/>
+              <w:rPr>
+                <w:rFonts w:hint="default" w:ascii="Times New Roman" w:hAnsi="Times New Roman" w:cs="Times New Roman" w:eastAsiaTheme="minorEastAsia"/>
+                <w:color w:val="000000" w:themeColor="text1"/>
+                <w:sz w:val="24"/>
+                <w:szCs w:val="24"/>
+                <w:vertAlign w:val="baseline"/>
+                <w:lang w:val="en-US" w:eastAsia="en-US" w:bidi="bn-IN"/>
+                <w14:textFill>
+                  <w14:solidFill>
+                    <w14:schemeClr w14:val="tx1"/>
+                  </w14:solidFill>
+                </w14:textFill>
               </w:rPr>
             </w:pPr>
             <w:r>
               <w:rPr>
-                <w:rFonts w:hint="default" w:ascii="Times New Roman" w:hAnsi="Times New Roman" w:eastAsia="Arial" w:cs="Times New Roman"/>
-                <w:w w:val="90"/>
+                <w:rFonts w:hint="default" w:cs="Times New Roman"/>
+                <w:color w:val="000000" w:themeColor="text1"/>
                 <w:sz w:val="24"/>
                 <w:szCs w:val="24"/>
-              </w:rPr>
-              <w:t>32</w:t>
-            </w:r>
-            <w:r>
-              <w:rPr>
-                <w:rFonts w:hint="default" w:ascii="Times New Roman" w:hAnsi="Times New Roman" w:eastAsia="Arial" w:cs="Times New Roman"/>
-                <w:w w:val="90"/>
-                <w:sz w:val="32"/>
-                <w:szCs w:val="32"/>
-                <w:vertAlign w:val="superscript"/>
-              </w:rPr>
-              <w:t>th</w:t>
-            </w:r>
-            <w:r>
-              <w:rPr>
-                <w:rFonts w:hint="default" w:ascii="Times New Roman" w:hAnsi="Times New Roman" w:eastAsia="Arial" w:cs="Times New Roman"/>
-                <w:w w:val="90"/>
-                <w:sz w:val="24"/>
-                <w:szCs w:val="24"/>
-              </w:rPr>
-              <w:t xml:space="preserve"> Intake</w:t>
+                <w:vertAlign w:val="baseline"/>
+                <w:lang w:val="en-US"/>
+                <w14:textFill>
+                  <w14:solidFill>
+                    <w14:schemeClr w14:val="tx1"/>
+                  </w14:solidFill>
+                </w14:textFill>
+              </w:rPr>
+              <w:t>32th intake</w:t>
             </w:r>
           </w:p>
         </w:tc>
         <w:tc>
           <w:tcPr>
-            <w:tcW w:w="2480" w:type="dxa"/>
-            <w:vAlign w:val="bottom"/>
+            <w:tcW w:w="3307" w:type="dxa"/>
+            <w:shd w:val="clear" w:color="auto" w:fill="auto"/>
+            <w:vAlign w:val="top"/>
           </w:tcPr>
           <w:p>
             <w:pPr>
-              <w:ind w:left="498"/>
-              <w:jc w:val="center"/>
-              <w:rPr>
-                <w:rFonts w:hint="default" w:ascii="Times New Roman" w:hAnsi="Times New Roman" w:cs="Times New Roman"/>
-                <w:sz w:val="20"/>
-                <w:szCs w:val="20"/>
+              <w:spacing w:line="240" w:lineRule="auto"/>
+              <w:rPr>
+                <w:rFonts w:hint="default" w:ascii="Times New Roman" w:hAnsi="Times New Roman" w:cs="Times New Roman" w:eastAsiaTheme="minorEastAsia"/>
+                <w:color w:val="000000" w:themeColor="text1"/>
+                <w:sz w:val="24"/>
+                <w:szCs w:val="24"/>
+                <w:vertAlign w:val="baseline"/>
+                <w:lang w:val="en-US" w:eastAsia="en-US" w:bidi="bn-IN"/>
+                <w14:textFill>
+                  <w14:solidFill>
+                    <w14:schemeClr w14:val="tx1"/>
+                  </w14:solidFill>
+                </w14:textFill>
               </w:rPr>
             </w:pPr>
             <w:r>
               <w:rPr>
-                <w:rFonts w:hint="default" w:ascii="Times New Roman" w:hAnsi="Times New Roman" w:eastAsia="Arial" w:cs="Times New Roman"/>
-                <w:w w:val="90"/>
+                <w:rFonts w:hint="default" w:cs="Times New Roman"/>
+                <w:color w:val="000000" w:themeColor="text1"/>
                 <w:sz w:val="24"/>
                 <w:szCs w:val="24"/>
-              </w:rPr>
-              <w:t>32</w:t>
-            </w:r>
-            <w:r>
-              <w:rPr>
-                <w:rFonts w:hint="default" w:ascii="Times New Roman" w:hAnsi="Times New Roman" w:eastAsia="Arial" w:cs="Times New Roman"/>
-                <w:w w:val="90"/>
-                <w:sz w:val="32"/>
-                <w:szCs w:val="32"/>
-                <w:vertAlign w:val="superscript"/>
-              </w:rPr>
-              <w:t>th</w:t>
-            </w:r>
-            <w:r>
-              <w:rPr>
-                <w:rFonts w:hint="default" w:ascii="Times New Roman" w:hAnsi="Times New Roman" w:eastAsia="Arial" w:cs="Times New Roman"/>
-                <w:w w:val="90"/>
-                <w:sz w:val="24"/>
-                <w:szCs w:val="24"/>
-              </w:rPr>
-              <w:t xml:space="preserve"> Intake</w:t>
+                <w:vertAlign w:val="baseline"/>
+                <w:lang w:val="en-US"/>
+                <w14:textFill>
+                  <w14:solidFill>
+                    <w14:schemeClr w14:val="tx1"/>
+                  </w14:solidFill>
+                </w14:textFill>
+              </w:rPr>
+              <w:t>32th intake</w:t>
             </w:r>
           </w:p>
         </w:tc>
       </w:tr>
       <w:tr>
         <w:tblPrEx>
+          <w:tblBorders>
+            <w:top w:val="single" w:color="auto" w:sz="4" w:space="0"/>
+            <w:left w:val="single" w:color="auto" w:sz="4" w:space="0"/>
+            <w:bottom w:val="single" w:color="auto" w:sz="4" w:space="0"/>
+            <w:right w:val="single" w:color="auto" w:sz="4" w:space="0"/>
+            <w:insideH w:val="single" w:color="auto" w:sz="4" w:space="0"/>
+            <w:insideV w:val="single" w:color="auto" w:sz="4" w:space="0"/>
+          </w:tblBorders>
+          <w:shd w:val="clear" w:color="auto" w:fill="auto"/>
           <w:tblCellMar>
-            <w:top w:w="0" w:type="dxa"/>
-            <w:left w:w="0" w:type="dxa"/>
-            <w:bottom w:w="0" w:type="dxa"/>
-            <w:right w:w="0" w:type="dxa"/>
+            <w:left w:w="108" w:type="dxa"/>
+            <w:right w:w="108" w:type="dxa"/>
           </w:tblCellMar>
         </w:tblPrEx>
         <w:trPr>
-          <w:trHeight w:val="265" w:hRule="atLeast"/>
+          <w:trHeight w:val="483" w:hRule="atLeast"/>
+          <w:jc w:val="right"/>
         </w:trPr>
         <w:tc>
           <w:tcPr>
-            <w:tcW w:w="2560" w:type="dxa"/>
-            <w:vAlign w:val="bottom"/>
+            <w:tcW w:w="2564" w:type="dxa"/>
+            <w:shd w:val="clear" w:color="auto" w:fill="auto"/>
           </w:tcPr>
           <w:p>
             <w:pPr>
-              <w:spacing w:line="265" w:lineRule="exact"/>
-              <w:ind w:right="478"/>
-              <w:jc w:val="center"/>
+              <w:spacing w:line="240" w:lineRule="auto"/>
               <w:rPr>
                 <w:rFonts w:hint="default" w:ascii="Times New Roman" w:hAnsi="Times New Roman" w:cs="Times New Roman"/>
-                <w:sz w:val="20"/>
-                <w:szCs w:val="20"/>
+                <w:color w:val="000000" w:themeColor="text1"/>
+                <w:sz w:val="24"/>
+                <w:szCs w:val="24"/>
+                <w:vertAlign w:val="baseline"/>
+                <w:lang w:val="en-US"/>
+                <w14:textFill>
+                  <w14:solidFill>
+                    <w14:schemeClr w14:val="tx1"/>
+                  </w14:solidFill>
+                </w14:textFill>
               </w:rPr>
             </w:pPr>
             <w:r>
               <w:rPr>
-                <w:rFonts w:hint="default" w:ascii="Times New Roman" w:hAnsi="Times New Roman" w:eastAsia="Arial" w:cs="Times New Roman"/>
-                <w:w w:val="99"/>
+                <w:rFonts w:hint="default" w:cs="Times New Roman"/>
+                <w:color w:val="000000" w:themeColor="text1"/>
                 <w:sz w:val="24"/>
                 <w:szCs w:val="24"/>
+                <w:vertAlign w:val="baseline"/>
+                <w:lang w:val="en-US"/>
+                <w14:textFill>
+                  <w14:solidFill>
+                    <w14:schemeClr w14:val="tx1"/>
+                  </w14:solidFill>
+                </w14:textFill>
               </w:rPr>
               <w:t>ID: 15162103018</w:t>
             </w:r>
@@ -1560,61 +1678,81 @@
         </w:tc>
         <w:tc>
           <w:tcPr>
-            <w:tcW w:w="3240" w:type="dxa"/>
-            <w:vAlign w:val="bottom"/>
+            <w:tcW w:w="2523" w:type="dxa"/>
+            <w:shd w:val="clear" w:color="auto" w:fill="auto"/>
+            <w:vAlign w:val="top"/>
           </w:tcPr>
           <w:p>
             <w:pPr>
-              <w:spacing w:line="265" w:lineRule="exact"/>
-              <w:jc w:val="center"/>
-              <w:rPr>
-                <w:rFonts w:hint="default" w:ascii="Times New Roman" w:hAnsi="Times New Roman" w:cs="Times New Roman"/>
-                <w:sz w:val="20"/>
-                <w:szCs w:val="20"/>
+              <w:spacing w:line="240" w:lineRule="auto"/>
+              <w:rPr>
+                <w:rFonts w:hint="default" w:ascii="Times New Roman" w:hAnsi="Times New Roman" w:cs="Times New Roman" w:eastAsiaTheme="minorEastAsia"/>
+                <w:color w:val="000000" w:themeColor="text1"/>
+                <w:sz w:val="24"/>
+                <w:szCs w:val="24"/>
+                <w:vertAlign w:val="baseline"/>
+                <w:lang w:val="en-US" w:eastAsia="en-US" w:bidi="bn-IN"/>
+                <w14:textFill>
+                  <w14:solidFill>
+                    <w14:schemeClr w14:val="tx1"/>
+                  </w14:solidFill>
+                </w14:textFill>
               </w:rPr>
             </w:pPr>
             <w:r>
               <w:rPr>
-                <w:rFonts w:hint="default" w:ascii="Times New Roman" w:hAnsi="Times New Roman" w:eastAsia="Arial" w:cs="Times New Roman"/>
-                <w:w w:val="98"/>
+                <w:rFonts w:hint="default" w:cs="Times New Roman"/>
+                <w:color w:val="000000" w:themeColor="text1"/>
                 <w:sz w:val="24"/>
                 <w:szCs w:val="24"/>
-              </w:rPr>
-              <w:t xml:space="preserve">ID: </w:t>
-            </w:r>
-            <w:r>
-              <w:rPr>
-                <w:rFonts w:hint="default" w:ascii="Times New Roman" w:hAnsi="Times New Roman" w:eastAsia="Arial" w:cs="Times New Roman"/>
-                <w:w w:val="99"/>
-                <w:sz w:val="24"/>
-                <w:szCs w:val="24"/>
-              </w:rPr>
-              <w:t>15162103041</w:t>
+                <w:vertAlign w:val="baseline"/>
+                <w:lang w:val="en-US"/>
+                <w14:textFill>
+                  <w14:solidFill>
+                    <w14:schemeClr w14:val="tx1"/>
+                  </w14:solidFill>
+                </w14:textFill>
+              </w:rPr>
+              <w:t>ID: 15162103041</w:t>
             </w:r>
           </w:p>
         </w:tc>
         <w:tc>
           <w:tcPr>
-            <w:tcW w:w="2480" w:type="dxa"/>
-            <w:vAlign w:val="bottom"/>
+            <w:tcW w:w="3307" w:type="dxa"/>
+            <w:shd w:val="clear" w:color="auto" w:fill="auto"/>
+            <w:vAlign w:val="top"/>
           </w:tcPr>
           <w:p>
             <w:pPr>
-              <w:spacing w:line="265" w:lineRule="exact"/>
-              <w:ind w:left="518"/>
-              <w:jc w:val="center"/>
-              <w:rPr>
-                <w:rFonts w:hint="default" w:ascii="Times New Roman" w:hAnsi="Times New Roman" w:cs="Times New Roman"/>
-                <w:sz w:val="20"/>
-                <w:szCs w:val="20"/>
+              <w:spacing w:line="240" w:lineRule="auto"/>
+              <w:rPr>
+                <w:rFonts w:hint="default" w:ascii="Times New Roman" w:hAnsi="Times New Roman" w:cs="Times New Roman" w:eastAsiaTheme="minorEastAsia"/>
+                <w:color w:val="000000" w:themeColor="text1"/>
+                <w:sz w:val="24"/>
+                <w:szCs w:val="24"/>
+                <w:vertAlign w:val="baseline"/>
+                <w:lang w:val="en-US" w:eastAsia="en-US" w:bidi="bn-IN"/>
+                <w14:textFill>
+                  <w14:solidFill>
+                    <w14:schemeClr w14:val="tx1"/>
+                  </w14:solidFill>
+                </w14:textFill>
               </w:rPr>
             </w:pPr>
             <w:r>
               <w:rPr>
-                <w:rFonts w:hint="default" w:ascii="Times New Roman" w:hAnsi="Times New Roman" w:eastAsia="Arial" w:cs="Times New Roman"/>
-                <w:w w:val="99"/>
+                <w:rFonts w:hint="default" w:cs="Times New Roman"/>
+                <w:color w:val="000000" w:themeColor="text1"/>
                 <w:sz w:val="24"/>
                 <w:szCs w:val="24"/>
+                <w:vertAlign w:val="baseline"/>
+                <w:lang w:val="en-US"/>
+                <w14:textFill>
+                  <w14:solidFill>
+                    <w14:schemeClr w14:val="tx1"/>
+                  </w14:solidFill>
+                </w14:textFill>
               </w:rPr>
               <w:t>ID: 15162103043</w:t>
             </w:r>
@@ -1623,37 +1761,59 @@
       </w:tr>
       <w:tr>
         <w:tblPrEx>
+          <w:tblBorders>
+            <w:top w:val="single" w:color="auto" w:sz="4" w:space="0"/>
+            <w:left w:val="single" w:color="auto" w:sz="4" w:space="0"/>
+            <w:bottom w:val="single" w:color="auto" w:sz="4" w:space="0"/>
+            <w:right w:val="single" w:color="auto" w:sz="4" w:space="0"/>
+            <w:insideH w:val="single" w:color="auto" w:sz="4" w:space="0"/>
+            <w:insideV w:val="single" w:color="auto" w:sz="4" w:space="0"/>
+          </w:tblBorders>
+          <w:shd w:val="clear" w:color="auto" w:fill="auto"/>
           <w:tblCellMar>
-            <w:top w:w="0" w:type="dxa"/>
-            <w:left w:w="0" w:type="dxa"/>
-            <w:bottom w:w="0" w:type="dxa"/>
-            <w:right w:w="0" w:type="dxa"/>
+            <w:left w:w="108" w:type="dxa"/>
+            <w:right w:w="108" w:type="dxa"/>
           </w:tblCellMar>
         </w:tblPrEx>
         <w:trPr>
-          <w:trHeight w:val="372" w:hRule="atLeast"/>
+          <w:trHeight w:val="457" w:hRule="atLeast"/>
+          <w:jc w:val="right"/>
         </w:trPr>
         <w:tc>
           <w:tcPr>
-            <w:tcW w:w="2560" w:type="dxa"/>
-            <w:vAlign w:val="bottom"/>
+            <w:tcW w:w="2564" w:type="dxa"/>
+            <w:shd w:val="clear" w:color="auto" w:fill="auto"/>
           </w:tcPr>
           <w:p>
             <w:pPr>
-              <w:ind w:right="478"/>
-              <w:jc w:val="center"/>
+              <w:spacing w:line="240" w:lineRule="auto"/>
               <w:rPr>
                 <w:rFonts w:hint="default" w:ascii="Times New Roman" w:hAnsi="Times New Roman" w:cs="Times New Roman"/>
+                <w:color w:val="000000" w:themeColor="text1"/>
                 <w:sz w:val="20"/>
                 <w:szCs w:val="20"/>
+                <w:vertAlign w:val="baseline"/>
+                <w:lang w:val="en-US"/>
+                <w14:textFill>
+                  <w14:solidFill>
+                    <w14:schemeClr w14:val="tx1"/>
+                  </w14:solidFill>
+                </w14:textFill>
               </w:rPr>
             </w:pPr>
             <w:r>
               <w:rPr>
-                <w:rFonts w:hint="default" w:ascii="Times New Roman" w:hAnsi="Times New Roman" w:eastAsia="Arial" w:cs="Times New Roman"/>
-                <w:w w:val="99"/>
-                <w:sz w:val="24"/>
-                <w:szCs w:val="24"/>
+                <w:rFonts w:hint="default" w:cs="Times New Roman"/>
+                <w:color w:val="000000" w:themeColor="text1"/>
+                <w:sz w:val="22"/>
+                <w:szCs w:val="22"/>
+                <w:vertAlign w:val="baseline"/>
+                <w:lang w:val="en-US"/>
+                <w14:textFill>
+                  <w14:solidFill>
+                    <w14:schemeClr w14:val="tx1"/>
+                  </w14:solidFill>
+                </w14:textFill>
               </w:rPr>
               <w:t>Section: 01</w:t>
             </w:r>
@@ -1661,24 +1821,40 @@
         </w:tc>
         <w:tc>
           <w:tcPr>
-            <w:tcW w:w="3240" w:type="dxa"/>
-            <w:vAlign w:val="bottom"/>
+            <w:tcW w:w="2523" w:type="dxa"/>
+            <w:shd w:val="clear" w:color="auto" w:fill="auto"/>
+            <w:vAlign w:val="top"/>
           </w:tcPr>
           <w:p>
             <w:pPr>
-              <w:jc w:val="center"/>
-              <w:rPr>
-                <w:rFonts w:hint="default" w:ascii="Times New Roman" w:hAnsi="Times New Roman" w:cs="Times New Roman"/>
+              <w:spacing w:line="240" w:lineRule="auto"/>
+              <w:rPr>
+                <w:rFonts w:hint="default" w:ascii="Times New Roman" w:hAnsi="Times New Roman" w:cs="Times New Roman" w:eastAsiaTheme="minorEastAsia"/>
+                <w:color w:val="000000" w:themeColor="text1"/>
                 <w:sz w:val="20"/>
                 <w:szCs w:val="20"/>
+                <w:vertAlign w:val="baseline"/>
+                <w:lang w:val="en-US" w:eastAsia="en-US" w:bidi="bn-IN"/>
+                <w14:textFill>
+                  <w14:solidFill>
+                    <w14:schemeClr w14:val="tx1"/>
+                  </w14:solidFill>
+                </w14:textFill>
               </w:rPr>
             </w:pPr>
             <w:r>
               <w:rPr>
-                <w:rFonts w:hint="default" w:ascii="Times New Roman" w:hAnsi="Times New Roman" w:eastAsia="Arial" w:cs="Times New Roman"/>
-                <w:w w:val="98"/>
-                <w:sz w:val="24"/>
-                <w:szCs w:val="24"/>
+                <w:rFonts w:hint="default" w:cs="Times New Roman"/>
+                <w:color w:val="000000" w:themeColor="text1"/>
+                <w:sz w:val="22"/>
+                <w:szCs w:val="22"/>
+                <w:vertAlign w:val="baseline"/>
+                <w:lang w:val="en-US"/>
+                <w14:textFill>
+                  <w14:solidFill>
+                    <w14:schemeClr w14:val="tx1"/>
+                  </w14:solidFill>
+                </w14:textFill>
               </w:rPr>
               <w:t>Section: 01</w:t>
             </w:r>
@@ -1686,25 +1862,40 @@
         </w:tc>
         <w:tc>
           <w:tcPr>
-            <w:tcW w:w="2480" w:type="dxa"/>
-            <w:vAlign w:val="bottom"/>
+            <w:tcW w:w="3307" w:type="dxa"/>
+            <w:shd w:val="clear" w:color="auto" w:fill="auto"/>
+            <w:vAlign w:val="top"/>
           </w:tcPr>
           <w:p>
             <w:pPr>
-              <w:ind w:left="498"/>
-              <w:jc w:val="center"/>
-              <w:rPr>
-                <w:rFonts w:hint="default" w:ascii="Times New Roman" w:hAnsi="Times New Roman" w:cs="Times New Roman"/>
+              <w:spacing w:line="240" w:lineRule="auto"/>
+              <w:rPr>
+                <w:rFonts w:hint="default" w:ascii="Times New Roman" w:hAnsi="Times New Roman" w:cs="Times New Roman" w:eastAsiaTheme="minorEastAsia"/>
+                <w:color w:val="000000" w:themeColor="text1"/>
                 <w:sz w:val="20"/>
                 <w:szCs w:val="20"/>
+                <w:vertAlign w:val="baseline"/>
+                <w:lang w:val="en-US" w:eastAsia="en-US" w:bidi="bn-IN"/>
+                <w14:textFill>
+                  <w14:solidFill>
+                    <w14:schemeClr w14:val="tx1"/>
+                  </w14:solidFill>
+                </w14:textFill>
               </w:rPr>
             </w:pPr>
             <w:r>
               <w:rPr>
-                <w:rFonts w:hint="default" w:ascii="Times New Roman" w:hAnsi="Times New Roman" w:eastAsia="Arial" w:cs="Times New Roman"/>
-                <w:w w:val="98"/>
-                <w:sz w:val="24"/>
-                <w:szCs w:val="24"/>
+                <w:rFonts w:hint="default" w:cs="Times New Roman"/>
+                <w:color w:val="000000" w:themeColor="text1"/>
+                <w:sz w:val="22"/>
+                <w:szCs w:val="22"/>
+                <w:vertAlign w:val="baseline"/>
+                <w:lang w:val="en-US"/>
+                <w14:textFill>
+                  <w14:solidFill>
+                    <w14:schemeClr w14:val="tx1"/>
+                  </w14:solidFill>
+                </w14:textFill>
               </w:rPr>
               <w:t>Section: 01</w:t>
             </w:r>
@@ -1724,7 +1915,17 @@
     </w:p>
     <w:p>
       <w:pPr>
-        <w:spacing w:line="200" w:lineRule="exact"/>
+        <w:spacing w:line="244" w:lineRule="exact"/>
+        <w:rPr>
+          <w:rFonts w:hint="default" w:ascii="Times New Roman" w:hAnsi="Times New Roman" w:cs="Times New Roman"/>
+          <w:sz w:val="20"/>
+          <w:szCs w:val="20"/>
+        </w:rPr>
+      </w:pPr>
+    </w:p>
+    <w:p>
+      <w:pPr>
+        <w:spacing w:line="244" w:lineRule="exact"/>
         <w:rPr>
           <w:rFonts w:hint="default" w:ascii="Times New Roman" w:hAnsi="Times New Roman" w:cs="Times New Roman"/>
           <w:sz w:val="20"/>
@@ -1950,102 +2151,66 @@
     </w:p>
     <w:p>
       <w:pPr>
-        <w:spacing w:line="200" w:lineRule="exact"/>
-        <w:rPr>
-          <w:sz w:val="20"/>
-          <w:szCs w:val="20"/>
-        </w:rPr>
-      </w:pPr>
-    </w:p>
-    <w:p>
-      <w:pPr>
-        <w:spacing w:line="200" w:lineRule="exact"/>
-        <w:rPr>
-          <w:sz w:val="20"/>
-          <w:szCs w:val="20"/>
-        </w:rPr>
-      </w:pPr>
-    </w:p>
-    <w:p>
-      <w:pPr>
-        <w:spacing w:line="200" w:lineRule="exact"/>
-        <w:rPr>
-          <w:sz w:val="20"/>
-          <w:szCs w:val="20"/>
-        </w:rPr>
-      </w:pPr>
-    </w:p>
-    <w:p>
-      <w:pPr>
-        <w:spacing w:line="200" w:lineRule="exact"/>
-        <w:rPr>
-          <w:sz w:val="20"/>
-          <w:szCs w:val="20"/>
-        </w:rPr>
-      </w:pPr>
-    </w:p>
-    <w:p>
-      <w:pPr>
-        <w:spacing w:line="200" w:lineRule="exact"/>
-        <w:rPr>
-          <w:sz w:val="20"/>
-          <w:szCs w:val="20"/>
-        </w:rPr>
-      </w:pPr>
-    </w:p>
-    <w:p>
-      <w:pPr>
-        <w:spacing w:line="200" w:lineRule="exact"/>
-        <w:rPr>
-          <w:sz w:val="20"/>
-          <w:szCs w:val="20"/>
-        </w:rPr>
-      </w:pPr>
-    </w:p>
-    <w:p>
-      <w:pPr>
-        <w:spacing w:line="200" w:lineRule="exact"/>
-        <w:rPr>
-          <w:sz w:val="20"/>
-          <w:szCs w:val="20"/>
-        </w:rPr>
-      </w:pPr>
-    </w:p>
-    <w:p>
-      <w:pPr>
-        <w:spacing w:line="200" w:lineRule="exact"/>
-        <w:rPr>
-          <w:sz w:val="20"/>
-          <w:szCs w:val="20"/>
-        </w:rPr>
-      </w:pPr>
-    </w:p>
-    <w:p>
-      <w:pPr>
-        <w:spacing w:line="200" w:lineRule="exact"/>
-        <w:rPr>
-          <w:sz w:val="20"/>
-          <w:szCs w:val="20"/>
-        </w:rPr>
-      </w:pPr>
-    </w:p>
-    <w:p>
-      <w:pPr>
-        <w:spacing w:line="200" w:lineRule="exact"/>
-        <w:rPr>
-          <w:sz w:val="20"/>
-          <w:szCs w:val="20"/>
-        </w:rPr>
-      </w:pPr>
-    </w:p>
-    <w:p>
-      <w:pPr>
         <w:spacing w:line="263" w:lineRule="exact"/>
         <w:rPr>
           <w:sz w:val="20"/>
           <w:szCs w:val="20"/>
         </w:rPr>
       </w:pPr>
+      <w:r>
+        <w:rPr>
+          <w:sz w:val="24"/>
+          <w:szCs w:val="24"/>
+          <w:lang w:bidi="ar-SA"/>
+        </w:rPr>
+        <w:drawing>
+          <wp:anchor distT="0" distB="0" distL="114300" distR="114300" simplePos="0" relativeHeight="251659264" behindDoc="1" locked="0" layoutInCell="0" allowOverlap="1">
+            <wp:simplePos x="0" y="0"/>
+            <wp:positionH relativeFrom="column">
+              <wp:posOffset>3102610</wp:posOffset>
+            </wp:positionH>
+            <wp:positionV relativeFrom="paragraph">
+              <wp:posOffset>119380</wp:posOffset>
+            </wp:positionV>
+            <wp:extent cx="261620" cy="71120"/>
+            <wp:effectExtent l="0" t="0" r="5080" b="5080"/>
+            <wp:wrapNone/>
+            <wp:docPr id="69" name="Picture 69"/>
+            <wp:cNvGraphicFramePr>
+              <a:graphicFrameLocks xmlns:a="http://schemas.openxmlformats.org/drawingml/2006/main" noChangeAspect="1"/>
+            </wp:cNvGraphicFramePr>
+            <a:graphic xmlns:a="http://schemas.openxmlformats.org/drawingml/2006/main">
+              <a:graphicData uri="http://schemas.openxmlformats.org/drawingml/2006/picture">
+                <pic:pic xmlns:pic="http://schemas.openxmlformats.org/drawingml/2006/picture">
+                  <pic:nvPicPr>
+                    <pic:cNvPr id="69" name="Picture 69"/>
+                    <pic:cNvPicPr>
+                      <a:picLocks noChangeAspect="1" noChangeArrowheads="1"/>
+                    </pic:cNvPicPr>
+                  </pic:nvPicPr>
+                  <pic:blipFill>
+                    <a:blip r:embed="rId5"/>
+                    <a:srcRect/>
+                    <a:stretch>
+                      <a:fillRect/>
+                    </a:stretch>
+                  </pic:blipFill>
+                  <pic:spPr>
+                    <a:xfrm>
+                      <a:off x="0" y="0"/>
+                      <a:ext cx="261620" cy="71120"/>
+                    </a:xfrm>
+                    <a:prstGeom prst="rect">
+                      <a:avLst/>
+                    </a:prstGeom>
+                    <a:noFill/>
+                  </pic:spPr>
+                </pic:pic>
+              </a:graphicData>
+            </a:graphic>
+          </wp:anchor>
+        </w:drawing>
+      </w:r>
     </w:p>
     <w:p>
       <w:pPr>
@@ -2151,6 +2316,8 @@
           <w:szCs w:val="20"/>
         </w:rPr>
       </w:pPr>
+      <w:bookmarkStart w:id="46" w:name="_GoBack"/>
+      <w:bookmarkEnd w:id="46"/>
     </w:p>
     <w:p>
       <w:pPr>
@@ -2627,23 +2794,38 @@
       <w:pPr>
         <w:ind w:left="3940"/>
         <w:rPr>
-          <w:sz w:val="20"/>
-          <w:szCs w:val="20"/>
-        </w:rPr>
-      </w:pPr>
-      <w:r>
-        <w:rPr>
           <w:rFonts w:eastAsia="Times New Roman"/>
           <w:b/>
           <w:bCs/>
           <w:sz w:val="32"/>
           <w:szCs w:val="32"/>
         </w:rPr>
+      </w:pPr>
+      <w:r>
+        <w:rPr>
+          <w:rFonts w:eastAsia="Times New Roman"/>
+          <w:b/>
+          <w:bCs/>
+          <w:sz w:val="32"/>
+          <w:szCs w:val="32"/>
+        </w:rPr>
         <w:t>DECLARATION</w:t>
       </w:r>
     </w:p>
     <w:p>
       <w:pPr>
+        <w:ind w:left="3940"/>
+        <w:rPr>
+          <w:rFonts w:eastAsia="Times New Roman"/>
+          <w:b/>
+          <w:bCs/>
+          <w:sz w:val="32"/>
+          <w:szCs w:val="32"/>
+        </w:rPr>
+      </w:pPr>
+    </w:p>
+    <w:p>
+      <w:pPr>
         <w:spacing w:line="381" w:lineRule="exact"/>
         <w:rPr>
           <w:sz w:val="20"/>
@@ -2653,46 +2835,33 @@
     </w:p>
     <w:p>
       <w:pPr>
-        <w:spacing w:line="238" w:lineRule="auto"/>
+        <w:spacing w:line="360" w:lineRule="auto"/>
         <w:ind w:right="-859"/>
         <w:jc w:val="center"/>
         <w:rPr>
-          <w:rFonts w:eastAsia="Times New Roman"/>
+          <w:sz w:val="20"/>
+          <w:szCs w:val="20"/>
+        </w:rPr>
+      </w:pPr>
+      <w:r>
+        <w:rPr>
+          <w:rFonts w:eastAsia="Times New Roman"/>
+          <w:sz w:val="24"/>
+          <w:szCs w:val="24"/>
+        </w:rPr>
+        <w:t>We hereby declare that the thesis entitled “</w:t>
+      </w:r>
+      <w:r>
+        <w:rPr>
+          <w:rFonts w:hint="default" w:eastAsia="Times New Roman"/>
           <w:b/>
           <w:bCs/>
           <w:sz w:val="24"/>
           <w:szCs w:val="24"/>
-        </w:rPr>
-      </w:pPr>
-      <w:r>
-        <w:rPr>
-          <w:rFonts w:eastAsia="Times New Roman"/>
-          <w:sz w:val="24"/>
-          <w:szCs w:val="24"/>
-        </w:rPr>
-        <w:t>We hereby declare that the thesis entitled “</w:t>
-      </w:r>
-      <w:r>
-        <w:rPr>
-          <w:rFonts w:eastAsia="Times New Roman"/>
-          <w:b/>
-          <w:bCs/>
-          <w:sz w:val="24"/>
-          <w:szCs w:val="24"/>
-        </w:rPr>
-        <w:t>TIME SERIES PREDICTION On………</w:t>
-      </w:r>
-    </w:p>
-    <w:p>
-      <w:pPr>
-        <w:spacing w:line="358" w:lineRule="auto"/>
-        <w:ind w:right="40"/>
-        <w:jc w:val="both"/>
-        <w:rPr>
-          <w:sz w:val="20"/>
-          <w:szCs w:val="20"/>
-        </w:rPr>
-      </w:pPr>
+          <w:lang w:val="en-US"/>
+        </w:rPr>
+        <w:t>STUDENT PERFORMANCE ANAYZING USING K NEAREST NEIGHBOR ALGORITHM</w:t>
+      </w:r>
       <w:r>
         <w:rPr>
           <w:rFonts w:eastAsia="Times New Roman"/>
@@ -2919,183 +3088,369 @@
         </w:rPr>
       </w:pPr>
     </w:p>
-    <w:p>
-      <w:pPr>
-        <w:spacing w:line="200" w:lineRule="exact"/>
-        <w:rPr>
-          <w:sz w:val="20"/>
-          <w:szCs w:val="20"/>
-        </w:rPr>
-      </w:pPr>
-    </w:p>
-    <w:p>
-      <w:pPr>
-        <w:spacing w:line="200" w:lineRule="exact"/>
-        <w:rPr>
-          <w:sz w:val="20"/>
-          <w:szCs w:val="20"/>
-        </w:rPr>
-      </w:pPr>
-    </w:p>
-    <w:p>
-      <w:pPr>
-        <w:spacing w:line="200" w:lineRule="exact"/>
-        <w:rPr>
-          <w:sz w:val="20"/>
-          <w:szCs w:val="20"/>
-        </w:rPr>
-      </w:pPr>
-    </w:p>
-    <w:p>
-      <w:pPr>
-        <w:spacing w:line="272" w:lineRule="exact"/>
-        <w:rPr>
-          <w:sz w:val="20"/>
-          <w:szCs w:val="20"/>
-        </w:rPr>
-      </w:pPr>
-    </w:p>
     <w:tbl>
       <w:tblPr>
-        <w:tblStyle w:val="3"/>
-        <w:tblW w:w="0" w:type="auto"/>
-        <w:tblInd w:w="820" w:type="dxa"/>
-        <w:tblLayout w:type="fixed"/>
+        <w:tblStyle w:val="4"/>
+        <w:tblW w:w="8394" w:type="dxa"/>
+        <w:jc w:val="right"/>
+        <w:tblBorders>
+          <w:top w:val="single" w:color="auto" w:sz="4" w:space="0"/>
+          <w:left w:val="single" w:color="auto" w:sz="4" w:space="0"/>
+          <w:bottom w:val="single" w:color="auto" w:sz="4" w:space="0"/>
+          <w:right w:val="single" w:color="auto" w:sz="4" w:space="0"/>
+          <w:insideH w:val="single" w:color="auto" w:sz="4" w:space="0"/>
+          <w:insideV w:val="single" w:color="auto" w:sz="4" w:space="0"/>
+        </w:tblBorders>
+        <w:shd w:val="clear" w:color="auto" w:fill="auto"/>
+        <w:tblLayout w:type="autofit"/>
         <w:tblCellMar>
           <w:top w:w="0" w:type="dxa"/>
-          <w:left w:w="0" w:type="dxa"/>
+          <w:left w:w="108" w:type="dxa"/>
           <w:bottom w:w="0" w:type="dxa"/>
-          <w:right w:w="0" w:type="dxa"/>
+          <w:right w:w="108" w:type="dxa"/>
         </w:tblCellMar>
       </w:tblPr>
       <w:tblGrid>
-        <w:gridCol w:w="2579"/>
-        <w:gridCol w:w="3274"/>
-        <w:gridCol w:w="2738"/>
+        <w:gridCol w:w="2818"/>
+        <w:gridCol w:w="2768"/>
+        <w:gridCol w:w="2808"/>
       </w:tblGrid>
       <w:tr>
         <w:tblPrEx>
+          <w:tblBorders>
+            <w:top w:val="single" w:color="auto" w:sz="4" w:space="0"/>
+            <w:left w:val="single" w:color="auto" w:sz="4" w:space="0"/>
+            <w:bottom w:val="single" w:color="auto" w:sz="4" w:space="0"/>
+            <w:right w:val="single" w:color="auto" w:sz="4" w:space="0"/>
+            <w:insideH w:val="single" w:color="auto" w:sz="4" w:space="0"/>
+            <w:insideV w:val="single" w:color="auto" w:sz="4" w:space="0"/>
+          </w:tblBorders>
           <w:tblCellMar>
             <w:top w:w="0" w:type="dxa"/>
-            <w:left w:w="0" w:type="dxa"/>
+            <w:left w:w="108" w:type="dxa"/>
             <w:bottom w:w="0" w:type="dxa"/>
-            <w:right w:w="0" w:type="dxa"/>
+            <w:right w:w="108" w:type="dxa"/>
           </w:tblCellMar>
         </w:tblPrEx>
         <w:trPr>
-          <w:trHeight w:val="360" w:hRule="atLeast"/>
+          <w:trHeight w:val="538" w:hRule="atLeast"/>
+          <w:jc w:val="right"/>
         </w:trPr>
         <w:tc>
           <w:tcPr>
-            <w:tcW w:w="2579" w:type="dxa"/>
-            <w:vAlign w:val="bottom"/>
+            <w:tcW w:w="2818" w:type="dxa"/>
+            <w:shd w:val="clear" w:color="auto" w:fill="auto"/>
           </w:tcPr>
           <w:p>
             <w:pPr>
-              <w:ind w:right="420"/>
-              <w:jc w:val="right"/>
-              <w:rPr>
-                <w:sz w:val="20"/>
-                <w:szCs w:val="20"/>
+              <w:spacing w:line="240" w:lineRule="auto"/>
+              <w:jc w:val="both"/>
+              <w:rPr>
+                <w:rFonts w:hint="default" w:ascii="Times New Roman" w:hAnsi="Times New Roman"/>
+                <w:b/>
+                <w:bCs/>
+                <w:color w:val="000000" w:themeColor="text1"/>
+                <w:sz w:val="24"/>
+                <w:szCs w:val="24"/>
+                <w:vertAlign w:val="baseline"/>
+                <w14:textFill>
+                  <w14:solidFill>
+                    <w14:schemeClr w14:val="tx1"/>
+                  </w14:solidFill>
+                </w14:textFill>
+              </w:rPr>
+            </w:pPr>
+          </w:p>
+          <w:p>
+            <w:pPr>
+              <w:spacing w:line="240" w:lineRule="auto"/>
+              <w:jc w:val="both"/>
+              <w:rPr>
+                <w:rFonts w:hint="default" w:ascii="Times New Roman" w:hAnsi="Times New Roman"/>
+                <w:b/>
+                <w:bCs/>
+                <w:color w:val="000000" w:themeColor="text1"/>
+                <w:sz w:val="24"/>
+                <w:szCs w:val="24"/>
+                <w:vertAlign w:val="baseline"/>
+                <w14:textFill>
+                  <w14:solidFill>
+                    <w14:schemeClr w14:val="tx1"/>
+                  </w14:solidFill>
+                </w14:textFill>
+              </w:rPr>
+            </w:pPr>
+          </w:p>
+          <w:p>
+            <w:pPr>
+              <w:spacing w:line="240" w:lineRule="auto"/>
+              <w:jc w:val="both"/>
+              <w:rPr>
+                <w:rFonts w:hint="default" w:ascii="Times New Roman" w:hAnsi="Times New Roman"/>
+                <w:b/>
+                <w:bCs/>
+                <w:color w:val="000000" w:themeColor="text1"/>
+                <w:sz w:val="24"/>
+                <w:szCs w:val="24"/>
+                <w:vertAlign w:val="baseline"/>
+                <w:lang w:val="en-US"/>
+                <w14:textFill>
+                  <w14:solidFill>
+                    <w14:schemeClr w14:val="tx1"/>
+                  </w14:solidFill>
+                </w14:textFill>
               </w:rPr>
             </w:pPr>
             <w:r>
               <w:rPr>
-                <w:rFonts w:ascii="Arial" w:hAnsi="Arial" w:eastAsia="Arial" w:cs="Arial"/>
-                <w:i/>
-                <w:iCs/>
-                <w:sz w:val="23"/>
-                <w:szCs w:val="23"/>
-              </w:rPr>
-              <w:t>--------------------------</w:t>
+                <w:rFonts w:hint="default"/>
+                <w:b/>
+                <w:bCs/>
+                <w:color w:val="000000" w:themeColor="text1"/>
+                <w:sz w:val="24"/>
+                <w:szCs w:val="24"/>
+                <w:vertAlign w:val="baseline"/>
+                <w:lang w:val="en-US"/>
+                <w14:textFill>
+                  <w14:solidFill>
+                    <w14:schemeClr w14:val="tx1"/>
+                  </w14:solidFill>
+                </w14:textFill>
+              </w:rPr>
+              <w:t>-----------------------------</w:t>
             </w:r>
           </w:p>
         </w:tc>
         <w:tc>
           <w:tcPr>
-            <w:tcW w:w="3274" w:type="dxa"/>
-            <w:vAlign w:val="bottom"/>
+            <w:tcW w:w="2768" w:type="dxa"/>
+            <w:shd w:val="clear" w:color="auto" w:fill="auto"/>
           </w:tcPr>
           <w:p>
             <w:pPr>
-              <w:ind w:right="280"/>
-              <w:jc w:val="right"/>
-              <w:rPr>
-                <w:sz w:val="20"/>
-                <w:szCs w:val="20"/>
+              <w:spacing w:line="240" w:lineRule="auto"/>
+              <w:jc w:val="left"/>
+              <w:rPr>
+                <w:rFonts w:hint="default" w:ascii="Times New Roman" w:hAnsi="Times New Roman"/>
+                <w:b/>
+                <w:bCs/>
+                <w:color w:val="000000" w:themeColor="text1"/>
+                <w:sz w:val="24"/>
+                <w:szCs w:val="24"/>
+                <w:vertAlign w:val="baseline"/>
+                <w14:textFill>
+                  <w14:solidFill>
+                    <w14:schemeClr w14:val="tx1"/>
+                  </w14:solidFill>
+                </w14:textFill>
+              </w:rPr>
+            </w:pPr>
+          </w:p>
+          <w:p>
+            <w:pPr>
+              <w:spacing w:line="240" w:lineRule="auto"/>
+              <w:jc w:val="left"/>
+              <w:rPr>
+                <w:rFonts w:hint="default" w:ascii="Times New Roman" w:hAnsi="Times New Roman"/>
+                <w:b/>
+                <w:bCs/>
+                <w:color w:val="000000" w:themeColor="text1"/>
+                <w:sz w:val="24"/>
+                <w:szCs w:val="24"/>
+                <w:vertAlign w:val="baseline"/>
+                <w14:textFill>
+                  <w14:solidFill>
+                    <w14:schemeClr w14:val="tx1"/>
+                  </w14:solidFill>
+                </w14:textFill>
+              </w:rPr>
+            </w:pPr>
+          </w:p>
+          <w:p>
+            <w:pPr>
+              <w:spacing w:line="240" w:lineRule="auto"/>
+              <w:jc w:val="left"/>
+              <w:rPr>
+                <w:rFonts w:hint="default" w:ascii="Times New Roman" w:hAnsi="Times New Roman"/>
+                <w:b/>
+                <w:bCs/>
+                <w:color w:val="000000" w:themeColor="text1"/>
+                <w:sz w:val="24"/>
+                <w:szCs w:val="24"/>
+                <w:vertAlign w:val="baseline"/>
+                <w:lang w:val="en-US"/>
+                <w14:textFill>
+                  <w14:solidFill>
+                    <w14:schemeClr w14:val="tx1"/>
+                  </w14:solidFill>
+                </w14:textFill>
               </w:rPr>
             </w:pPr>
             <w:r>
               <w:rPr>
-                <w:rFonts w:ascii="Arial" w:hAnsi="Arial" w:eastAsia="Arial" w:cs="Arial"/>
-                <w:i/>
-                <w:iCs/>
-                <w:sz w:val="23"/>
-                <w:szCs w:val="23"/>
-              </w:rPr>
-              <w:t>------------------------------</w:t>
+                <w:rFonts w:hint="default"/>
+                <w:b/>
+                <w:bCs/>
+                <w:color w:val="000000" w:themeColor="text1"/>
+                <w:sz w:val="24"/>
+                <w:szCs w:val="24"/>
+                <w:vertAlign w:val="baseline"/>
+                <w:lang w:val="en-US"/>
+                <w14:textFill>
+                  <w14:solidFill>
+                    <w14:schemeClr w14:val="tx1"/>
+                  </w14:solidFill>
+                </w14:textFill>
+              </w:rPr>
+              <w:t>----------------------------</w:t>
             </w:r>
           </w:p>
         </w:tc>
         <w:tc>
           <w:tcPr>
-            <w:tcW w:w="2738" w:type="dxa"/>
-            <w:vAlign w:val="bottom"/>
+            <w:tcW w:w="2808" w:type="dxa"/>
+            <w:shd w:val="clear" w:color="auto" w:fill="auto"/>
           </w:tcPr>
           <w:p>
             <w:pPr>
-              <w:ind w:right="200"/>
-              <w:jc w:val="right"/>
-              <w:rPr>
-                <w:sz w:val="20"/>
-                <w:szCs w:val="20"/>
+              <w:spacing w:line="240" w:lineRule="auto"/>
+              <w:jc w:val="left"/>
+              <w:rPr>
+                <w:rFonts w:hint="default" w:ascii="Times New Roman" w:hAnsi="Times New Roman"/>
+                <w:b/>
+                <w:bCs/>
+                <w:color w:val="000000" w:themeColor="text1"/>
+                <w:sz w:val="24"/>
+                <w:szCs w:val="24"/>
+                <w:vertAlign w:val="baseline"/>
+                <w14:textFill>
+                  <w14:solidFill>
+                    <w14:schemeClr w14:val="tx1"/>
+                  </w14:solidFill>
+                </w14:textFill>
+              </w:rPr>
+            </w:pPr>
+          </w:p>
+          <w:p>
+            <w:pPr>
+              <w:spacing w:line="240" w:lineRule="auto"/>
+              <w:jc w:val="left"/>
+              <w:rPr>
+                <w:rFonts w:hint="default" w:ascii="Times New Roman" w:hAnsi="Times New Roman"/>
+                <w:b/>
+                <w:bCs/>
+                <w:color w:val="000000" w:themeColor="text1"/>
+                <w:sz w:val="24"/>
+                <w:szCs w:val="24"/>
+                <w:vertAlign w:val="baseline"/>
+                <w14:textFill>
+                  <w14:solidFill>
+                    <w14:schemeClr w14:val="tx1"/>
+                  </w14:solidFill>
+                </w14:textFill>
+              </w:rPr>
+            </w:pPr>
+          </w:p>
+          <w:p>
+            <w:pPr>
+              <w:spacing w:line="240" w:lineRule="auto"/>
+              <w:jc w:val="left"/>
+              <w:rPr>
+                <w:rFonts w:hint="default" w:ascii="Times New Roman" w:hAnsi="Times New Roman"/>
+                <w:b/>
+                <w:bCs/>
+                <w:color w:val="000000" w:themeColor="text1"/>
+                <w:sz w:val="24"/>
+                <w:szCs w:val="24"/>
+                <w:vertAlign w:val="baseline"/>
+                <w:lang w:val="en-US"/>
+                <w14:textFill>
+                  <w14:solidFill>
+                    <w14:schemeClr w14:val="tx1"/>
+                  </w14:solidFill>
+                </w14:textFill>
               </w:rPr>
             </w:pPr>
             <w:r>
               <w:rPr>
-                <w:rFonts w:ascii="Arial" w:hAnsi="Arial" w:eastAsia="Arial" w:cs="Arial"/>
-                <w:i/>
-                <w:iCs/>
-                <w:sz w:val="23"/>
-                <w:szCs w:val="23"/>
-              </w:rPr>
-              <w:t>--------------------------</w:t>
+                <w:rFonts w:hint="default"/>
+                <w:b/>
+                <w:bCs/>
+                <w:color w:val="000000" w:themeColor="text1"/>
+                <w:sz w:val="24"/>
+                <w:szCs w:val="24"/>
+                <w:vertAlign w:val="baseline"/>
+                <w:lang w:val="en-US"/>
+                <w14:textFill>
+                  <w14:solidFill>
+                    <w14:schemeClr w14:val="tx1"/>
+                  </w14:solidFill>
+                </w14:textFill>
+              </w:rPr>
+              <w:t>--------------------------------</w:t>
             </w:r>
           </w:p>
         </w:tc>
       </w:tr>
       <w:tr>
         <w:tblPrEx>
+          <w:tblBorders>
+            <w:top w:val="single" w:color="auto" w:sz="4" w:space="0"/>
+            <w:left w:val="single" w:color="auto" w:sz="4" w:space="0"/>
+            <w:bottom w:val="single" w:color="auto" w:sz="4" w:space="0"/>
+            <w:right w:val="single" w:color="auto" w:sz="4" w:space="0"/>
+            <w:insideH w:val="single" w:color="auto" w:sz="4" w:space="0"/>
+            <w:insideV w:val="single" w:color="auto" w:sz="4" w:space="0"/>
+          </w:tblBorders>
           <w:tblCellMar>
             <w:top w:w="0" w:type="dxa"/>
-            <w:left w:w="0" w:type="dxa"/>
+            <w:left w:w="108" w:type="dxa"/>
             <w:bottom w:w="0" w:type="dxa"/>
-            <w:right w:w="0" w:type="dxa"/>
+            <w:right w:w="108" w:type="dxa"/>
           </w:tblCellMar>
         </w:tblPrEx>
         <w:trPr>
-          <w:trHeight w:val="592" w:hRule="atLeast"/>
+          <w:trHeight w:val="538" w:hRule="atLeast"/>
+          <w:jc w:val="right"/>
         </w:trPr>
         <w:tc>
           <w:tcPr>
-            <w:tcW w:w="2579" w:type="dxa"/>
-            <w:vAlign w:val="bottom"/>
+            <w:tcW w:w="2818" w:type="dxa"/>
+            <w:shd w:val="clear" w:color="auto" w:fill="auto"/>
           </w:tcPr>
           <w:p>
             <w:pPr>
-              <w:rPr>
-                <w:sz w:val="20"/>
-                <w:szCs w:val="20"/>
+              <w:spacing w:line="240" w:lineRule="auto"/>
+              <w:jc w:val="both"/>
+              <w:rPr>
+                <w:rFonts w:hint="default" w:ascii="Times New Roman" w:hAnsi="Times New Roman" w:cs="Times New Roman"/>
+                <w:b/>
+                <w:bCs/>
+                <w:color w:val="000000" w:themeColor="text1"/>
+                <w:sz w:val="24"/>
+                <w:szCs w:val="24"/>
+                <w:vertAlign w:val="baseline"/>
+                <w14:textFill>
+                  <w14:solidFill>
+                    <w14:schemeClr w14:val="tx1"/>
+                  </w14:solidFill>
+                </w14:textFill>
               </w:rPr>
             </w:pPr>
             <w:r>
               <w:rPr>
-                <w:rFonts w:ascii="Arial" w:hAnsi="Arial" w:eastAsia="Arial" w:cs="Arial"/>
+                <w:rFonts w:hint="default" w:ascii="Times New Roman" w:hAnsi="Times New Roman"/>
                 <w:b/>
                 <w:bCs/>
-                <w:w w:val="98"/>
-                <w:sz w:val="26"/>
-                <w:szCs w:val="26"/>
+                <w:color w:val="000000" w:themeColor="text1"/>
+                <w:sz w:val="24"/>
+                <w:szCs w:val="24"/>
+                <w:vertAlign w:val="baseline"/>
+                <w14:textFill>
+                  <w14:solidFill>
+                    <w14:schemeClr w14:val="tx1"/>
+                  </w14:solidFill>
+                </w14:textFill>
               </w:rPr>
               <w:t>Md Ashraful Islam</w:t>
             </w:r>
@@ -3103,175 +3458,272 @@
         </w:tc>
         <w:tc>
           <w:tcPr>
-            <w:tcW w:w="3274" w:type="dxa"/>
-            <w:vAlign w:val="bottom"/>
+            <w:tcW w:w="2768" w:type="dxa"/>
+            <w:shd w:val="clear" w:color="auto" w:fill="auto"/>
           </w:tcPr>
           <w:p>
             <w:pPr>
-              <w:ind w:left="560"/>
-              <w:rPr>
-                <w:sz w:val="20"/>
-                <w:szCs w:val="20"/>
+              <w:spacing w:line="240" w:lineRule="auto"/>
+              <w:jc w:val="left"/>
+              <w:rPr>
+                <w:rFonts w:hint="default" w:ascii="Times New Roman" w:hAnsi="Times New Roman" w:cs="Times New Roman"/>
+                <w:b/>
+                <w:bCs/>
+                <w:color w:val="000000" w:themeColor="text1"/>
+                <w:sz w:val="24"/>
+                <w:szCs w:val="24"/>
+                <w:vertAlign w:val="baseline"/>
+                <w14:textFill>
+                  <w14:solidFill>
+                    <w14:schemeClr w14:val="tx1"/>
+                  </w14:solidFill>
+                </w14:textFill>
               </w:rPr>
             </w:pPr>
             <w:r>
               <w:rPr>
-                <w:rFonts w:ascii="Arial" w:hAnsi="Arial" w:eastAsia="Arial" w:cs="Arial"/>
+                <w:rFonts w:hint="default" w:ascii="Times New Roman" w:hAnsi="Times New Roman"/>
                 <w:b/>
                 <w:bCs/>
-                <w:sz w:val="26"/>
-                <w:szCs w:val="26"/>
-              </w:rPr>
-              <w:t>SK. Tanvir Rahman</w:t>
+                <w:color w:val="000000" w:themeColor="text1"/>
+                <w:sz w:val="24"/>
+                <w:szCs w:val="24"/>
+                <w:vertAlign w:val="baseline"/>
+                <w14:textFill>
+                  <w14:solidFill>
+                    <w14:schemeClr w14:val="tx1"/>
+                  </w14:solidFill>
+                </w14:textFill>
+              </w:rPr>
+              <w:t>SK Tanvir Rahman</w:t>
             </w:r>
           </w:p>
         </w:tc>
         <w:tc>
           <w:tcPr>
-            <w:tcW w:w="2738" w:type="dxa"/>
-            <w:vAlign w:val="bottom"/>
+            <w:tcW w:w="2808" w:type="dxa"/>
+            <w:shd w:val="clear" w:color="auto" w:fill="auto"/>
           </w:tcPr>
           <w:p>
             <w:pPr>
-              <w:ind w:left="400"/>
-              <w:rPr>
-                <w:rFonts w:ascii="Arial" w:hAnsi="Arial" w:eastAsia="Arial" w:cs="Arial"/>
+              <w:spacing w:line="240" w:lineRule="auto"/>
+              <w:jc w:val="left"/>
+              <w:rPr>
+                <w:rFonts w:hint="default" w:ascii="Times New Roman" w:hAnsi="Times New Roman" w:cs="Times New Roman"/>
                 <w:b/>
                 <w:bCs/>
-                <w:w w:val="98"/>
-                <w:sz w:val="26"/>
-                <w:szCs w:val="26"/>
-              </w:rPr>
-            </w:pPr>
-          </w:p>
-          <w:p>
-            <w:pPr>
-              <w:ind w:left="400"/>
-              <w:rPr>
-                <w:sz w:val="20"/>
-                <w:szCs w:val="20"/>
+                <w:color w:val="000000" w:themeColor="text1"/>
+                <w:sz w:val="24"/>
+                <w:szCs w:val="24"/>
+                <w:vertAlign w:val="baseline"/>
+                <w14:textFill>
+                  <w14:solidFill>
+                    <w14:schemeClr w14:val="tx1"/>
+                  </w14:solidFill>
+                </w14:textFill>
               </w:rPr>
             </w:pPr>
             <w:r>
               <w:rPr>
-                <w:rFonts w:ascii="Arial" w:hAnsi="Arial" w:eastAsia="Arial" w:cs="Arial"/>
+                <w:rFonts w:hint="default" w:ascii="Times New Roman" w:hAnsi="Times New Roman"/>
                 <w:b/>
                 <w:bCs/>
-                <w:w w:val="98"/>
-                <w:sz w:val="26"/>
-                <w:szCs w:val="26"/>
-              </w:rPr>
-              <w:t>Shafiur Rahman   Chowdhury</w:t>
+                <w:color w:val="000000" w:themeColor="text1"/>
+                <w:sz w:val="24"/>
+                <w:szCs w:val="24"/>
+                <w:vertAlign w:val="baseline"/>
+                <w14:textFill>
+                  <w14:solidFill>
+                    <w14:schemeClr w14:val="tx1"/>
+                  </w14:solidFill>
+                </w14:textFill>
+              </w:rPr>
+              <w:t>Shafiur Rahman Chowdhury</w:t>
             </w:r>
           </w:p>
         </w:tc>
       </w:tr>
       <w:tr>
         <w:tblPrEx>
+          <w:tblBorders>
+            <w:top w:val="single" w:color="auto" w:sz="4" w:space="0"/>
+            <w:left w:val="single" w:color="auto" w:sz="4" w:space="0"/>
+            <w:bottom w:val="single" w:color="auto" w:sz="4" w:space="0"/>
+            <w:right w:val="single" w:color="auto" w:sz="4" w:space="0"/>
+            <w:insideH w:val="single" w:color="auto" w:sz="4" w:space="0"/>
+            <w:insideV w:val="single" w:color="auto" w:sz="4" w:space="0"/>
+          </w:tblBorders>
           <w:tblCellMar>
             <w:top w:w="0" w:type="dxa"/>
-            <w:left w:w="0" w:type="dxa"/>
+            <w:left w:w="108" w:type="dxa"/>
             <w:bottom w:w="0" w:type="dxa"/>
-            <w:right w:w="0" w:type="dxa"/>
+            <w:right w:w="108" w:type="dxa"/>
           </w:tblCellMar>
         </w:tblPrEx>
         <w:trPr>
-          <w:trHeight w:val="582" w:hRule="atLeast"/>
+          <w:trHeight w:val="483" w:hRule="atLeast"/>
+          <w:jc w:val="right"/>
         </w:trPr>
         <w:tc>
           <w:tcPr>
-            <w:tcW w:w="2579" w:type="dxa"/>
-            <w:vAlign w:val="bottom"/>
+            <w:tcW w:w="2818" w:type="dxa"/>
+            <w:shd w:val="clear" w:color="auto" w:fill="auto"/>
           </w:tcPr>
           <w:p>
             <w:pPr>
-              <w:rPr>
-                <w:sz w:val="20"/>
-                <w:szCs w:val="20"/>
+              <w:spacing w:line="240" w:lineRule="auto"/>
+              <w:rPr>
+                <w:rFonts w:hint="default" w:ascii="Times New Roman" w:hAnsi="Times New Roman" w:cs="Times New Roman"/>
+                <w:color w:val="000000" w:themeColor="text1"/>
+                <w:sz w:val="24"/>
+                <w:szCs w:val="24"/>
+                <w:vertAlign w:val="baseline"/>
+                <w:lang w:val="en-US"/>
+                <w14:textFill>
+                  <w14:solidFill>
+                    <w14:schemeClr w14:val="tx1"/>
+                  </w14:solidFill>
+                </w14:textFill>
               </w:rPr>
             </w:pPr>
             <w:r>
               <w:rPr>
-                <w:rFonts w:ascii="Arial" w:hAnsi="Arial" w:eastAsia="Arial" w:cs="Arial"/>
-                <w:sz w:val="23"/>
-                <w:szCs w:val="23"/>
-              </w:rPr>
-              <w:t xml:space="preserve">ID: </w:t>
-            </w:r>
-            <w:r>
-              <w:rPr>
-                <w:rFonts w:ascii="Arial" w:hAnsi="Arial" w:eastAsia="Arial" w:cs="Arial"/>
+                <w:rFonts w:hint="default" w:cs="Times New Roman"/>
+                <w:color w:val="000000" w:themeColor="text1"/>
                 <w:sz w:val="24"/>
                 <w:szCs w:val="24"/>
-              </w:rPr>
-              <w:t>15162103018</w:t>
+                <w:vertAlign w:val="baseline"/>
+                <w:lang w:val="en-US"/>
+                <w14:textFill>
+                  <w14:solidFill>
+                    <w14:schemeClr w14:val="tx1"/>
+                  </w14:solidFill>
+                </w14:textFill>
+              </w:rPr>
+              <w:t>ID: 15162103018</w:t>
             </w:r>
           </w:p>
         </w:tc>
         <w:tc>
           <w:tcPr>
-            <w:tcW w:w="3274" w:type="dxa"/>
-            <w:vAlign w:val="bottom"/>
+            <w:tcW w:w="2768" w:type="dxa"/>
+            <w:shd w:val="clear" w:color="auto" w:fill="auto"/>
+            <w:vAlign w:val="top"/>
           </w:tcPr>
           <w:p>
             <w:pPr>
-              <w:ind w:left="560"/>
-              <w:rPr>
-                <w:sz w:val="20"/>
-                <w:szCs w:val="20"/>
+              <w:spacing w:line="240" w:lineRule="auto"/>
+              <w:rPr>
+                <w:rFonts w:hint="default" w:ascii="Times New Roman" w:hAnsi="Times New Roman" w:cs="Times New Roman" w:eastAsiaTheme="minorEastAsia"/>
+                <w:color w:val="000000" w:themeColor="text1"/>
+                <w:sz w:val="24"/>
+                <w:szCs w:val="24"/>
+                <w:vertAlign w:val="baseline"/>
+                <w:lang w:val="en-US" w:eastAsia="en-US" w:bidi="bn-IN"/>
+                <w14:textFill>
+                  <w14:solidFill>
+                    <w14:schemeClr w14:val="tx1"/>
+                  </w14:solidFill>
+                </w14:textFill>
               </w:rPr>
             </w:pPr>
             <w:r>
               <w:rPr>
-                <w:rFonts w:ascii="Arial" w:hAnsi="Arial" w:eastAsia="Arial" w:cs="Arial"/>
-                <w:sz w:val="23"/>
-                <w:szCs w:val="23"/>
-              </w:rPr>
-              <w:t xml:space="preserve">ID: </w:t>
-            </w:r>
-            <w:r>
-              <w:rPr>
-                <w:rFonts w:ascii="Arial" w:hAnsi="Arial" w:eastAsia="Arial" w:cs="Arial"/>
+                <w:rFonts w:hint="default" w:cs="Times New Roman"/>
+                <w:color w:val="000000" w:themeColor="text1"/>
                 <w:sz w:val="24"/>
                 <w:szCs w:val="24"/>
-              </w:rPr>
-              <w:t>15162103041</w:t>
+                <w:vertAlign w:val="baseline"/>
+                <w:lang w:val="en-US"/>
+                <w14:textFill>
+                  <w14:solidFill>
+                    <w14:schemeClr w14:val="tx1"/>
+                  </w14:solidFill>
+                </w14:textFill>
+              </w:rPr>
+              <w:t>ID: 15162103041</w:t>
             </w:r>
           </w:p>
         </w:tc>
         <w:tc>
           <w:tcPr>
-            <w:tcW w:w="2738" w:type="dxa"/>
-            <w:vAlign w:val="bottom"/>
+            <w:tcW w:w="2808" w:type="dxa"/>
+            <w:shd w:val="clear" w:color="auto" w:fill="auto"/>
+            <w:vAlign w:val="top"/>
           </w:tcPr>
           <w:p>
             <w:pPr>
-              <w:ind w:left="400"/>
-              <w:rPr>
-                <w:sz w:val="20"/>
-                <w:szCs w:val="20"/>
+              <w:spacing w:line="240" w:lineRule="auto"/>
+              <w:rPr>
+                <w:rFonts w:hint="default" w:ascii="Times New Roman" w:hAnsi="Times New Roman" w:cs="Times New Roman" w:eastAsiaTheme="minorEastAsia"/>
+                <w:color w:val="000000" w:themeColor="text1"/>
+                <w:sz w:val="24"/>
+                <w:szCs w:val="24"/>
+                <w:vertAlign w:val="baseline"/>
+                <w:lang w:val="en-US" w:eastAsia="en-US" w:bidi="bn-IN"/>
+                <w14:textFill>
+                  <w14:solidFill>
+                    <w14:schemeClr w14:val="tx1"/>
+                  </w14:solidFill>
+                </w14:textFill>
               </w:rPr>
             </w:pPr>
             <w:r>
               <w:rPr>
-                <w:rFonts w:ascii="Arial" w:hAnsi="Arial" w:eastAsia="Arial" w:cs="Arial"/>
-                <w:sz w:val="23"/>
-                <w:szCs w:val="23"/>
-              </w:rPr>
-              <w:t xml:space="preserve">ID: </w:t>
-            </w:r>
-            <w:r>
-              <w:rPr>
-                <w:rFonts w:ascii="Arial" w:hAnsi="Arial" w:eastAsia="Arial" w:cs="Arial"/>
+                <w:rFonts w:hint="default" w:cs="Times New Roman"/>
+                <w:color w:val="000000" w:themeColor="text1"/>
                 <w:sz w:val="24"/>
                 <w:szCs w:val="24"/>
-              </w:rPr>
-              <w:t>15162103043</w:t>
+                <w:vertAlign w:val="baseline"/>
+                <w:lang w:val="en-US"/>
+                <w14:textFill>
+                  <w14:solidFill>
+                    <w14:schemeClr w14:val="tx1"/>
+                  </w14:solidFill>
+                </w14:textFill>
+              </w:rPr>
+              <w:t>ID: 15162103043</w:t>
             </w:r>
           </w:p>
         </w:tc>
       </w:tr>
     </w:tbl>
+    <w:p>
+      <w:pPr>
+        <w:spacing w:line="200" w:lineRule="exact"/>
+        <w:rPr>
+          <w:sz w:val="20"/>
+          <w:szCs w:val="20"/>
+        </w:rPr>
+      </w:pPr>
+    </w:p>
+    <w:p>
+      <w:pPr>
+        <w:spacing w:line="200" w:lineRule="exact"/>
+        <w:rPr>
+          <w:sz w:val="20"/>
+          <w:szCs w:val="20"/>
+        </w:rPr>
+      </w:pPr>
+    </w:p>
+    <w:p>
+      <w:pPr>
+        <w:spacing w:line="200" w:lineRule="exact"/>
+        <w:rPr>
+          <w:sz w:val="20"/>
+          <w:szCs w:val="20"/>
+        </w:rPr>
+      </w:pPr>
+    </w:p>
+    <w:p>
+      <w:pPr>
+        <w:spacing w:line="272" w:lineRule="exact"/>
+        <w:rPr>
+          <w:sz w:val="20"/>
+          <w:szCs w:val="20"/>
+        </w:rPr>
+      </w:pPr>
+    </w:p>
     <w:p>
       <w:pPr>
         <w:spacing w:line="20" w:lineRule="exact"/>
@@ -3436,60 +3888,6 @@
     </w:p>
     <w:p>
       <w:pPr>
-        <w:spacing w:line="200" w:lineRule="exact"/>
-        <w:rPr>
-          <w:sz w:val="20"/>
-          <w:szCs w:val="20"/>
-        </w:rPr>
-      </w:pPr>
-    </w:p>
-    <w:p>
-      <w:pPr>
-        <w:spacing w:line="200" w:lineRule="exact"/>
-        <w:rPr>
-          <w:sz w:val="20"/>
-          <w:szCs w:val="20"/>
-        </w:rPr>
-      </w:pPr>
-    </w:p>
-    <w:p>
-      <w:pPr>
-        <w:spacing w:line="200" w:lineRule="exact"/>
-        <w:rPr>
-          <w:sz w:val="20"/>
-          <w:szCs w:val="20"/>
-        </w:rPr>
-      </w:pPr>
-    </w:p>
-    <w:p>
-      <w:pPr>
-        <w:spacing w:line="200" w:lineRule="exact"/>
-        <w:rPr>
-          <w:sz w:val="20"/>
-          <w:szCs w:val="20"/>
-        </w:rPr>
-      </w:pPr>
-    </w:p>
-    <w:p>
-      <w:pPr>
-        <w:spacing w:line="200" w:lineRule="exact"/>
-        <w:rPr>
-          <w:sz w:val="20"/>
-          <w:szCs w:val="20"/>
-        </w:rPr>
-      </w:pPr>
-    </w:p>
-    <w:p>
-      <w:pPr>
-        <w:spacing w:line="200" w:lineRule="exact"/>
-        <w:rPr>
-          <w:sz w:val="20"/>
-          <w:szCs w:val="20"/>
-        </w:rPr>
-      </w:pPr>
-    </w:p>
-    <w:p>
-      <w:pPr>
         <w:spacing w:line="256" w:lineRule="exact"/>
         <w:rPr>
           <w:sz w:val="20"/>
@@ -3564,8 +3962,10 @@
         <w:ind w:left="820" w:right="40"/>
         <w:jc w:val="both"/>
         <w:rPr>
-          <w:sz w:val="20"/>
-          <w:szCs w:val="20"/>
+          <w:rFonts w:hint="default"/>
+          <w:sz w:val="20"/>
+          <w:szCs w:val="20"/>
+          <w:lang w:val="en-US"/>
         </w:rPr>
       </w:pPr>
       <w:r>
@@ -3637,23 +4037,44 @@
           <w:sz w:val="24"/>
           <w:szCs w:val="24"/>
         </w:rPr>
-        <w:t xml:space="preserve">“TIME SERIES PREDICTION On………” </w:t>
-      </w:r>
-      <w:r>
-        <w:rPr>
-          <w:rFonts w:eastAsia="Times New Roman"/>
-          <w:sz w:val="24"/>
-          <w:szCs w:val="24"/>
-        </w:rPr>
-        <w:t>in partial fulfillment for the requirement of B.Sc. in Computer Science and</w:t>
-      </w:r>
-      <w:r>
-        <w:rPr>
-          <w:rFonts w:eastAsia="Times New Roman"/>
+        <w:t>“</w:t>
+      </w:r>
+      <w:r>
+        <w:rPr>
+          <w:rFonts w:hint="default" w:eastAsia="Times New Roman"/>
           <w:b/>
           <w:bCs/>
           <w:sz w:val="24"/>
           <w:szCs w:val="24"/>
+          <w:lang w:val="en-US"/>
+        </w:rPr>
+        <w:t>STUDENT   PERFORMANCE ANAYZING USING K NEAREST NEIGHBOR ALGORITHM</w:t>
+      </w:r>
+      <w:r>
+        <w:rPr>
+          <w:rFonts w:eastAsia="Times New Roman"/>
+          <w:b/>
+          <w:bCs/>
+          <w:sz w:val="24"/>
+          <w:szCs w:val="24"/>
+        </w:rPr>
+        <w:t xml:space="preserve">” </w:t>
+      </w:r>
+      <w:r>
+        <w:rPr>
+          <w:rFonts w:eastAsia="Times New Roman"/>
+          <w:sz w:val="24"/>
+          <w:szCs w:val="24"/>
+        </w:rPr>
+        <w:t>in partial fulfillment for the requirement of B.Sc. in Computer Science and</w:t>
+      </w:r>
+      <w:r>
+        <w:rPr>
+          <w:rFonts w:eastAsia="Times New Roman"/>
+          <w:b/>
+          <w:bCs/>
+          <w:sz w:val="24"/>
+          <w:szCs w:val="24"/>
         </w:rPr>
         <w:t xml:space="preserve"> </w:t>
       </w:r>
@@ -3663,7 +4084,16 @@
           <w:sz w:val="24"/>
           <w:szCs w:val="24"/>
         </w:rPr>
-        <w:t>Engineering from Bangladesh University of Business and Technology in the year 2019.</w:t>
+        <w:t xml:space="preserve">Engineering from Bangladesh University of Business and Technology in the year </w:t>
+      </w:r>
+      <w:r>
+        <w:rPr>
+          <w:rFonts w:hint="default" w:eastAsia="Times New Roman"/>
+          <w:sz w:val="24"/>
+          <w:szCs w:val="24"/>
+          <w:lang w:val="en-US"/>
+        </w:rPr>
+        <w:t>2020</w:t>
       </w:r>
     </w:p>
     <w:p>
@@ -3908,6 +4338,7 @@
           <w:p>
             <w:pPr>
               <w:ind w:left="400"/>
+              <w:jc w:val="left"/>
               <w:rPr>
                 <w:rFonts w:ascii="Arial" w:hAnsi="Arial" w:eastAsia="Arial" w:cs="Arial"/>
                 <w:b/>
@@ -3921,6 +4352,7 @@
           <w:p>
             <w:pPr>
               <w:ind w:left="400"/>
+              <w:jc w:val="left"/>
               <w:rPr>
                 <w:sz w:val="20"/>
                 <w:szCs w:val="20"/>
@@ -4704,20 +5136,10 @@
           <w:rFonts w:eastAsia="Times New Roman"/>
           <w:b/>
           <w:bCs/>
-          <w:sz w:val="28"/>
-          <w:szCs w:val="28"/>
-        </w:rPr>
-        <w:t>Md. Saifur Rahman</w:t>
-      </w:r>
-      <w:r>
-        <w:rPr>
-          <w:rFonts w:eastAsia="Times New Roman"/>
-          <w:b/>
-          <w:bCs/>
-          <w:sz w:val="24"/>
-          <w:szCs w:val="24"/>
-        </w:rPr>
-        <w:t>,</w:t>
+          <w:sz w:val="24"/>
+          <w:szCs w:val="24"/>
+        </w:rPr>
+        <w:t>Md. Saifur Rahman,</w:t>
       </w:r>
       <w:r>
         <w:rPr>
@@ -4809,8 +5231,8 @@
         <w:jc w:val="right"/>
         <w:rPr>
           <w:rFonts w:hint="default" w:ascii="Times New Roman" w:hAnsi="Times New Roman" w:cs="Times New Roman"/>
-          <w:sz w:val="20"/>
-          <w:szCs w:val="20"/>
+          <w:sz w:val="24"/>
+          <w:szCs w:val="24"/>
         </w:rPr>
       </w:pPr>
       <w:r>
@@ -4819,8 +5241,8 @@
           <w:b/>
           <w:bCs/>
           <w:w w:val="98"/>
-          <w:sz w:val="26"/>
-          <w:szCs w:val="26"/>
+          <w:sz w:val="24"/>
+          <w:szCs w:val="24"/>
         </w:rPr>
         <w:t>Md Ashraful Islam</w:t>
       </w:r>
@@ -4856,10 +5278,11 @@
     <w:p>
       <w:pPr>
         <w:spacing w:line="179" w:lineRule="exact"/>
+        <w:jc w:val="right"/>
         <w:rPr>
           <w:rFonts w:hint="default" w:ascii="Times New Roman" w:hAnsi="Times New Roman" w:cs="Times New Roman"/>
-          <w:sz w:val="20"/>
-          <w:szCs w:val="20"/>
+          <w:sz w:val="24"/>
+          <w:szCs w:val="24"/>
         </w:rPr>
       </w:pPr>
     </w:p>
@@ -4868,8 +5291,8 @@
         <w:jc w:val="right"/>
         <w:rPr>
           <w:rFonts w:hint="default" w:ascii="Times New Roman" w:hAnsi="Times New Roman" w:cs="Times New Roman"/>
-          <w:sz w:val="20"/>
-          <w:szCs w:val="20"/>
+          <w:sz w:val="24"/>
+          <w:szCs w:val="24"/>
         </w:rPr>
       </w:pPr>
       <w:r>
@@ -4877,8 +5300,8 @@
           <w:rFonts w:hint="default" w:ascii="Times New Roman" w:hAnsi="Times New Roman" w:eastAsia="Arial" w:cs="Times New Roman"/>
           <w:b/>
           <w:bCs/>
-          <w:sz w:val="26"/>
-          <w:szCs w:val="26"/>
+          <w:sz w:val="24"/>
+          <w:szCs w:val="24"/>
         </w:rPr>
         <w:t>SK. Tanvir Rahman</w:t>
       </w:r>
@@ -4914,10 +5337,11 @@
     <w:p>
       <w:pPr>
         <w:spacing w:line="180" w:lineRule="exact"/>
+        <w:jc w:val="right"/>
         <w:rPr>
           <w:rFonts w:hint="default" w:ascii="Times New Roman" w:hAnsi="Times New Roman" w:cs="Times New Roman"/>
-          <w:sz w:val="20"/>
-          <w:szCs w:val="20"/>
+          <w:sz w:val="24"/>
+          <w:szCs w:val="24"/>
         </w:rPr>
       </w:pPr>
     </w:p>
@@ -4926,8 +5350,8 @@
         <w:jc w:val="right"/>
         <w:rPr>
           <w:rFonts w:hint="default" w:ascii="Times New Roman" w:hAnsi="Times New Roman" w:cs="Times New Roman"/>
-          <w:sz w:val="20"/>
-          <w:szCs w:val="20"/>
+          <w:sz w:val="24"/>
+          <w:szCs w:val="24"/>
         </w:rPr>
       </w:pPr>
       <w:r>
@@ -4936,8 +5360,8 @@
           <w:b/>
           <w:bCs/>
           <w:w w:val="98"/>
-          <w:sz w:val="26"/>
-          <w:szCs w:val="26"/>
+          <w:sz w:val="24"/>
+          <w:szCs w:val="24"/>
         </w:rPr>
         <w:t>Shafiur Rahman Chowdhury</w:t>
       </w:r>
@@ -4971,6 +5395,285 @@
     <w:p>
       <w:pPr>
         <w:spacing w:line="20" w:lineRule="exact"/>
+        <w:rPr>
+          <w:sz w:val="20"/>
+          <w:szCs w:val="20"/>
+        </w:rPr>
+      </w:pPr>
+    </w:p>
+    <w:p>
+      <w:pPr>
+        <w:spacing w:line="200" w:lineRule="exact"/>
+        <w:rPr>
+          <w:sz w:val="20"/>
+          <w:szCs w:val="20"/>
+        </w:rPr>
+      </w:pPr>
+    </w:p>
+    <w:p>
+      <w:pPr>
+        <w:spacing w:line="200" w:lineRule="exact"/>
+        <w:rPr>
+          <w:sz w:val="20"/>
+          <w:szCs w:val="20"/>
+        </w:rPr>
+      </w:pPr>
+    </w:p>
+    <w:p>
+      <w:pPr>
+        <w:spacing w:line="200" w:lineRule="exact"/>
+        <w:rPr>
+          <w:sz w:val="20"/>
+          <w:szCs w:val="20"/>
+        </w:rPr>
+      </w:pPr>
+    </w:p>
+    <w:p>
+      <w:pPr>
+        <w:spacing w:line="200" w:lineRule="exact"/>
+        <w:rPr>
+          <w:sz w:val="20"/>
+          <w:szCs w:val="20"/>
+        </w:rPr>
+      </w:pPr>
+    </w:p>
+    <w:p>
+      <w:pPr>
+        <w:spacing w:line="200" w:lineRule="exact"/>
+        <w:rPr>
+          <w:sz w:val="20"/>
+          <w:szCs w:val="20"/>
+        </w:rPr>
+      </w:pPr>
+    </w:p>
+    <w:p>
+      <w:pPr>
+        <w:spacing w:line="200" w:lineRule="exact"/>
+        <w:rPr>
+          <w:sz w:val="20"/>
+          <w:szCs w:val="20"/>
+        </w:rPr>
+      </w:pPr>
+    </w:p>
+    <w:p>
+      <w:pPr>
+        <w:spacing w:line="200" w:lineRule="exact"/>
+        <w:rPr>
+          <w:sz w:val="20"/>
+          <w:szCs w:val="20"/>
+        </w:rPr>
+      </w:pPr>
+    </w:p>
+    <w:p>
+      <w:pPr>
+        <w:spacing w:line="200" w:lineRule="exact"/>
+        <w:rPr>
+          <w:sz w:val="20"/>
+          <w:szCs w:val="20"/>
+        </w:rPr>
+      </w:pPr>
+    </w:p>
+    <w:p>
+      <w:pPr>
+        <w:spacing w:line="200" w:lineRule="exact"/>
+        <w:rPr>
+          <w:sz w:val="20"/>
+          <w:szCs w:val="20"/>
+        </w:rPr>
+      </w:pPr>
+    </w:p>
+    <w:p>
+      <w:pPr>
+        <w:spacing w:line="200" w:lineRule="exact"/>
+        <w:rPr>
+          <w:sz w:val="20"/>
+          <w:szCs w:val="20"/>
+        </w:rPr>
+      </w:pPr>
+    </w:p>
+    <w:p>
+      <w:pPr>
+        <w:spacing w:line="200" w:lineRule="exact"/>
+        <w:rPr>
+          <w:sz w:val="20"/>
+          <w:szCs w:val="20"/>
+        </w:rPr>
+      </w:pPr>
+    </w:p>
+    <w:p>
+      <w:pPr>
+        <w:spacing w:line="200" w:lineRule="exact"/>
+        <w:rPr>
+          <w:sz w:val="20"/>
+          <w:szCs w:val="20"/>
+        </w:rPr>
+      </w:pPr>
+    </w:p>
+    <w:p>
+      <w:pPr>
+        <w:spacing w:line="200" w:lineRule="exact"/>
+        <w:rPr>
+          <w:sz w:val="20"/>
+          <w:szCs w:val="20"/>
+        </w:rPr>
+      </w:pPr>
+    </w:p>
+    <w:p>
+      <w:pPr>
+        <w:spacing w:line="200" w:lineRule="exact"/>
+        <w:rPr>
+          <w:sz w:val="20"/>
+          <w:szCs w:val="20"/>
+        </w:rPr>
+      </w:pPr>
+    </w:p>
+    <w:p>
+      <w:pPr>
+        <w:spacing w:line="200" w:lineRule="exact"/>
+        <w:rPr>
+          <w:sz w:val="20"/>
+          <w:szCs w:val="20"/>
+        </w:rPr>
+      </w:pPr>
+    </w:p>
+    <w:p>
+      <w:pPr>
+        <w:spacing w:line="200" w:lineRule="exact"/>
+        <w:rPr>
+          <w:sz w:val="20"/>
+          <w:szCs w:val="20"/>
+        </w:rPr>
+      </w:pPr>
+    </w:p>
+    <w:p>
+      <w:pPr>
+        <w:spacing w:line="200" w:lineRule="exact"/>
+        <w:rPr>
+          <w:sz w:val="20"/>
+          <w:szCs w:val="20"/>
+        </w:rPr>
+      </w:pPr>
+    </w:p>
+    <w:p>
+      <w:pPr>
+        <w:spacing w:line="200" w:lineRule="exact"/>
+        <w:rPr>
+          <w:sz w:val="20"/>
+          <w:szCs w:val="20"/>
+        </w:rPr>
+      </w:pPr>
+    </w:p>
+    <w:p>
+      <w:pPr>
+        <w:spacing w:line="200" w:lineRule="exact"/>
+        <w:rPr>
+          <w:sz w:val="20"/>
+          <w:szCs w:val="20"/>
+        </w:rPr>
+      </w:pPr>
+    </w:p>
+    <w:p>
+      <w:pPr>
+        <w:spacing w:line="200" w:lineRule="exact"/>
+        <w:rPr>
+          <w:sz w:val="20"/>
+          <w:szCs w:val="20"/>
+        </w:rPr>
+      </w:pPr>
+    </w:p>
+    <w:p>
+      <w:pPr>
+        <w:spacing w:line="200" w:lineRule="exact"/>
+        <w:rPr>
+          <w:sz w:val="20"/>
+          <w:szCs w:val="20"/>
+        </w:rPr>
+      </w:pPr>
+    </w:p>
+    <w:p>
+      <w:pPr>
+        <w:spacing w:line="200" w:lineRule="exact"/>
+        <w:rPr>
+          <w:sz w:val="20"/>
+          <w:szCs w:val="20"/>
+        </w:rPr>
+      </w:pPr>
+    </w:p>
+    <w:p>
+      <w:pPr>
+        <w:spacing w:line="200" w:lineRule="exact"/>
+        <w:rPr>
+          <w:sz w:val="20"/>
+          <w:szCs w:val="20"/>
+        </w:rPr>
+      </w:pPr>
+    </w:p>
+    <w:p>
+      <w:pPr>
+        <w:spacing w:line="200" w:lineRule="exact"/>
+        <w:rPr>
+          <w:sz w:val="20"/>
+          <w:szCs w:val="20"/>
+        </w:rPr>
+      </w:pPr>
+    </w:p>
+    <w:p>
+      <w:pPr>
+        <w:spacing w:line="200" w:lineRule="exact"/>
+        <w:rPr>
+          <w:sz w:val="20"/>
+          <w:szCs w:val="20"/>
+        </w:rPr>
+      </w:pPr>
+    </w:p>
+    <w:p>
+      <w:pPr>
+        <w:spacing w:line="200" w:lineRule="exact"/>
+        <w:rPr>
+          <w:sz w:val="20"/>
+          <w:szCs w:val="20"/>
+        </w:rPr>
+      </w:pPr>
+    </w:p>
+    <w:p>
+      <w:pPr>
+        <w:spacing w:line="200" w:lineRule="exact"/>
+        <w:rPr>
+          <w:sz w:val="20"/>
+          <w:szCs w:val="20"/>
+        </w:rPr>
+      </w:pPr>
+    </w:p>
+    <w:p>
+      <w:pPr>
+        <w:spacing w:line="200" w:lineRule="exact"/>
+        <w:rPr>
+          <w:sz w:val="20"/>
+          <w:szCs w:val="20"/>
+        </w:rPr>
+      </w:pPr>
+    </w:p>
+    <w:p>
+      <w:pPr>
+        <w:spacing w:line="200" w:lineRule="exact"/>
+        <w:rPr>
+          <w:sz w:val="20"/>
+          <w:szCs w:val="20"/>
+        </w:rPr>
+      </w:pPr>
+    </w:p>
+    <w:p>
+      <w:pPr>
+        <w:spacing w:line="200" w:lineRule="exact"/>
+        <w:rPr>
+          <w:sz w:val="20"/>
+          <w:szCs w:val="20"/>
+        </w:rPr>
+      </w:pPr>
+    </w:p>
+    <w:p>
+      <w:pPr>
+        <w:spacing w:line="300" w:lineRule="exact"/>
         <w:rPr>
           <w:sz w:val="20"/>
           <w:szCs w:val="20"/>
@@ -4986,10 +5689,10 @@
           <wp:anchor distT="0" distB="0" distL="114300" distR="114300" simplePos="0" relativeHeight="251628544" behindDoc="1" locked="0" layoutInCell="0" allowOverlap="1">
             <wp:simplePos x="0" y="0"/>
             <wp:positionH relativeFrom="column">
-              <wp:posOffset>3094990</wp:posOffset>
+              <wp:posOffset>3112135</wp:posOffset>
             </wp:positionH>
             <wp:positionV relativeFrom="paragraph">
-              <wp:posOffset>4320540</wp:posOffset>
+              <wp:posOffset>151130</wp:posOffset>
             </wp:positionV>
             <wp:extent cx="261620" cy="71120"/>
             <wp:effectExtent l="0" t="0" r="0" b="0"/>
@@ -5030,285 +5733,6 @@
           </wp:anchor>
         </w:drawing>
       </w:r>
-    </w:p>
-    <w:p>
-      <w:pPr>
-        <w:spacing w:line="200" w:lineRule="exact"/>
-        <w:rPr>
-          <w:sz w:val="20"/>
-          <w:szCs w:val="20"/>
-        </w:rPr>
-      </w:pPr>
-    </w:p>
-    <w:p>
-      <w:pPr>
-        <w:spacing w:line="200" w:lineRule="exact"/>
-        <w:rPr>
-          <w:sz w:val="20"/>
-          <w:szCs w:val="20"/>
-        </w:rPr>
-      </w:pPr>
-    </w:p>
-    <w:p>
-      <w:pPr>
-        <w:spacing w:line="200" w:lineRule="exact"/>
-        <w:rPr>
-          <w:sz w:val="20"/>
-          <w:szCs w:val="20"/>
-        </w:rPr>
-      </w:pPr>
-    </w:p>
-    <w:p>
-      <w:pPr>
-        <w:spacing w:line="200" w:lineRule="exact"/>
-        <w:rPr>
-          <w:sz w:val="20"/>
-          <w:szCs w:val="20"/>
-        </w:rPr>
-      </w:pPr>
-    </w:p>
-    <w:p>
-      <w:pPr>
-        <w:spacing w:line="200" w:lineRule="exact"/>
-        <w:rPr>
-          <w:sz w:val="20"/>
-          <w:szCs w:val="20"/>
-        </w:rPr>
-      </w:pPr>
-    </w:p>
-    <w:p>
-      <w:pPr>
-        <w:spacing w:line="200" w:lineRule="exact"/>
-        <w:rPr>
-          <w:sz w:val="20"/>
-          <w:szCs w:val="20"/>
-        </w:rPr>
-      </w:pPr>
-    </w:p>
-    <w:p>
-      <w:pPr>
-        <w:spacing w:line="200" w:lineRule="exact"/>
-        <w:rPr>
-          <w:sz w:val="20"/>
-          <w:szCs w:val="20"/>
-        </w:rPr>
-      </w:pPr>
-    </w:p>
-    <w:p>
-      <w:pPr>
-        <w:spacing w:line="200" w:lineRule="exact"/>
-        <w:rPr>
-          <w:sz w:val="20"/>
-          <w:szCs w:val="20"/>
-        </w:rPr>
-      </w:pPr>
-    </w:p>
-    <w:p>
-      <w:pPr>
-        <w:spacing w:line="200" w:lineRule="exact"/>
-        <w:rPr>
-          <w:sz w:val="20"/>
-          <w:szCs w:val="20"/>
-        </w:rPr>
-      </w:pPr>
-    </w:p>
-    <w:p>
-      <w:pPr>
-        <w:spacing w:line="200" w:lineRule="exact"/>
-        <w:rPr>
-          <w:sz w:val="20"/>
-          <w:szCs w:val="20"/>
-        </w:rPr>
-      </w:pPr>
-    </w:p>
-    <w:p>
-      <w:pPr>
-        <w:spacing w:line="200" w:lineRule="exact"/>
-        <w:rPr>
-          <w:sz w:val="20"/>
-          <w:szCs w:val="20"/>
-        </w:rPr>
-      </w:pPr>
-    </w:p>
-    <w:p>
-      <w:pPr>
-        <w:spacing w:line="200" w:lineRule="exact"/>
-        <w:rPr>
-          <w:sz w:val="20"/>
-          <w:szCs w:val="20"/>
-        </w:rPr>
-      </w:pPr>
-    </w:p>
-    <w:p>
-      <w:pPr>
-        <w:spacing w:line="200" w:lineRule="exact"/>
-        <w:rPr>
-          <w:sz w:val="20"/>
-          <w:szCs w:val="20"/>
-        </w:rPr>
-      </w:pPr>
-    </w:p>
-    <w:p>
-      <w:pPr>
-        <w:spacing w:line="200" w:lineRule="exact"/>
-        <w:rPr>
-          <w:sz w:val="20"/>
-          <w:szCs w:val="20"/>
-        </w:rPr>
-      </w:pPr>
-    </w:p>
-    <w:p>
-      <w:pPr>
-        <w:spacing w:line="200" w:lineRule="exact"/>
-        <w:rPr>
-          <w:sz w:val="20"/>
-          <w:szCs w:val="20"/>
-        </w:rPr>
-      </w:pPr>
-    </w:p>
-    <w:p>
-      <w:pPr>
-        <w:spacing w:line="200" w:lineRule="exact"/>
-        <w:rPr>
-          <w:sz w:val="20"/>
-          <w:szCs w:val="20"/>
-        </w:rPr>
-      </w:pPr>
-    </w:p>
-    <w:p>
-      <w:pPr>
-        <w:spacing w:line="200" w:lineRule="exact"/>
-        <w:rPr>
-          <w:sz w:val="20"/>
-          <w:szCs w:val="20"/>
-        </w:rPr>
-      </w:pPr>
-    </w:p>
-    <w:p>
-      <w:pPr>
-        <w:spacing w:line="200" w:lineRule="exact"/>
-        <w:rPr>
-          <w:sz w:val="20"/>
-          <w:szCs w:val="20"/>
-        </w:rPr>
-      </w:pPr>
-    </w:p>
-    <w:p>
-      <w:pPr>
-        <w:spacing w:line="200" w:lineRule="exact"/>
-        <w:rPr>
-          <w:sz w:val="20"/>
-          <w:szCs w:val="20"/>
-        </w:rPr>
-      </w:pPr>
-    </w:p>
-    <w:p>
-      <w:pPr>
-        <w:spacing w:line="200" w:lineRule="exact"/>
-        <w:rPr>
-          <w:sz w:val="20"/>
-          <w:szCs w:val="20"/>
-        </w:rPr>
-      </w:pPr>
-    </w:p>
-    <w:p>
-      <w:pPr>
-        <w:spacing w:line="200" w:lineRule="exact"/>
-        <w:rPr>
-          <w:sz w:val="20"/>
-          <w:szCs w:val="20"/>
-        </w:rPr>
-      </w:pPr>
-    </w:p>
-    <w:p>
-      <w:pPr>
-        <w:spacing w:line="200" w:lineRule="exact"/>
-        <w:rPr>
-          <w:sz w:val="20"/>
-          <w:szCs w:val="20"/>
-        </w:rPr>
-      </w:pPr>
-    </w:p>
-    <w:p>
-      <w:pPr>
-        <w:spacing w:line="200" w:lineRule="exact"/>
-        <w:rPr>
-          <w:sz w:val="20"/>
-          <w:szCs w:val="20"/>
-        </w:rPr>
-      </w:pPr>
-    </w:p>
-    <w:p>
-      <w:pPr>
-        <w:spacing w:line="200" w:lineRule="exact"/>
-        <w:rPr>
-          <w:sz w:val="20"/>
-          <w:szCs w:val="20"/>
-        </w:rPr>
-      </w:pPr>
-    </w:p>
-    <w:p>
-      <w:pPr>
-        <w:spacing w:line="200" w:lineRule="exact"/>
-        <w:rPr>
-          <w:sz w:val="20"/>
-          <w:szCs w:val="20"/>
-        </w:rPr>
-      </w:pPr>
-    </w:p>
-    <w:p>
-      <w:pPr>
-        <w:spacing w:line="200" w:lineRule="exact"/>
-        <w:rPr>
-          <w:sz w:val="20"/>
-          <w:szCs w:val="20"/>
-        </w:rPr>
-      </w:pPr>
-    </w:p>
-    <w:p>
-      <w:pPr>
-        <w:spacing w:line="200" w:lineRule="exact"/>
-        <w:rPr>
-          <w:sz w:val="20"/>
-          <w:szCs w:val="20"/>
-        </w:rPr>
-      </w:pPr>
-    </w:p>
-    <w:p>
-      <w:pPr>
-        <w:spacing w:line="200" w:lineRule="exact"/>
-        <w:rPr>
-          <w:sz w:val="20"/>
-          <w:szCs w:val="20"/>
-        </w:rPr>
-      </w:pPr>
-    </w:p>
-    <w:p>
-      <w:pPr>
-        <w:spacing w:line="200" w:lineRule="exact"/>
-        <w:rPr>
-          <w:sz w:val="20"/>
-          <w:szCs w:val="20"/>
-        </w:rPr>
-      </w:pPr>
-    </w:p>
-    <w:p>
-      <w:pPr>
-        <w:spacing w:line="200" w:lineRule="exact"/>
-        <w:rPr>
-          <w:sz w:val="20"/>
-          <w:szCs w:val="20"/>
-        </w:rPr>
-      </w:pPr>
-    </w:p>
-    <w:p>
-      <w:pPr>
-        <w:spacing w:line="300" w:lineRule="exact"/>
-        <w:rPr>
-          <w:sz w:val="20"/>
-          <w:szCs w:val="20"/>
-        </w:rPr>
-      </w:pPr>
     </w:p>
     <w:p>
       <w:pPr>
@@ -6169,7 +6593,28 @@
           <w:sz w:val="24"/>
           <w:szCs w:val="24"/>
         </w:rPr>
-        <w:t>“TIME SERIES PREDICTION On………”</w:t>
+        <w:t>“</w:t>
+      </w:r>
+      <w:r>
+        <w:rPr>
+          <w:rFonts w:hint="default" w:eastAsia="Times New Roman"/>
+          <w:b/>
+          <w:bCs/>
+          <w:sz w:val="24"/>
+          <w:szCs w:val="24"/>
+          <w:lang w:val="en-US"/>
+        </w:rPr>
+        <w:t>STUDENT   PERFORMANCE ANAYZING USING K NEAREST NEIGHBOR ALGORITHM</w:t>
+      </w:r>
+      <w:r>
+        <w:rPr>
+          <w:rFonts w:hint="default" w:ascii="Times New Roman" w:hAnsi="Times New Roman" w:eastAsia="Times New Roman" w:cs="Times New Roman"/>
+          <w:b/>
+          <w:bCs/>
+          <w:sz w:val="24"/>
+          <w:szCs w:val="24"/>
+        </w:rPr>
+        <w:t>”</w:t>
       </w:r>
       <w:r>
         <w:rPr>
@@ -6290,7 +6735,7 @@
           <w:sz w:val="24"/>
           <w:szCs w:val="24"/>
         </w:rPr>
-        <w:t>, Assistant Professor and Chairman, Department of Computer Science and Engineering has been accepted as satisfactory for the partial fulfillment of the requirements for the degree of Bachelor of Science (B.Sc. Engg.) in Computer Science and Engineering.</w:t>
+        <w:t>, Assistant Professor, Department of Computer Science and Engineering has been accepted as satisfactory for the partial fulfillment of the requirements for the degree of Bachelor of Science (B.Sc. Engg.) in Computer Science and Engineering.</w:t>
       </w:r>
     </w:p>
     <w:p>
@@ -6899,43 +7344,7 @@
     </w:p>
     <w:p>
       <w:pPr>
-        <w:spacing w:line="200" w:lineRule="exact"/>
-        <w:rPr>
-          <w:sz w:val="20"/>
-          <w:szCs w:val="20"/>
-        </w:rPr>
-      </w:pPr>
-    </w:p>
-    <w:p>
-      <w:pPr>
-        <w:spacing w:line="200" w:lineRule="exact"/>
-        <w:rPr>
-          <w:sz w:val="20"/>
-          <w:szCs w:val="20"/>
-        </w:rPr>
-      </w:pPr>
-    </w:p>
-    <w:p>
-      <w:pPr>
-        <w:spacing w:line="200" w:lineRule="exact"/>
-        <w:rPr>
-          <w:sz w:val="20"/>
-          <w:szCs w:val="20"/>
-        </w:rPr>
-      </w:pPr>
-    </w:p>
-    <w:p>
-      <w:pPr>
-        <w:spacing w:line="387" w:lineRule="exact"/>
-        <w:rPr>
-          <w:sz w:val="20"/>
-          <w:szCs w:val="20"/>
-        </w:rPr>
-      </w:pPr>
-    </w:p>
-    <w:p>
-      <w:pPr>
-        <w:ind w:left="4980"/>
+        <w:jc w:val="center"/>
         <w:rPr>
           <w:sz w:val="20"/>
           <w:szCs w:val="20"/>
@@ -6954,6 +7363,7 @@
     </w:p>
     <w:p>
       <w:pPr>
+        <w:jc w:val="center"/>
         <w:sectPr>
           <w:pgSz w:w="11900" w:h="16834"/>
           <w:pgMar w:top="1440" w:right="1189" w:bottom="0" w:left="1440" w:header="0" w:footer="0" w:gutter="0"/>
@@ -7039,8 +7449,6 @@
         </w:rPr>
         <w:t>KNN</w:t>
       </w:r>
-      <w:bookmarkStart w:id="46" w:name="_GoBack"/>
-      <w:bookmarkEnd w:id="46"/>
     </w:p>
     <w:p>
       <w:pPr>
@@ -7148,7 +7556,7 @@
     </w:p>
     <w:p>
       <w:pPr>
-        <w:spacing w:line="324" w:lineRule="exact"/>
+        <w:spacing w:line="322" w:lineRule="exact"/>
         <w:rPr>
           <w:sz w:val="20"/>
           <w:szCs w:val="20"/>
@@ -7159,8 +7567,10 @@
       <w:pPr>
         <w:ind w:left="820"/>
         <w:rPr>
-          <w:sz w:val="20"/>
-          <w:szCs w:val="20"/>
+          <w:rFonts w:hint="default"/>
+          <w:sz w:val="20"/>
+          <w:szCs w:val="20"/>
+          <w:lang w:val="en-US"/>
         </w:rPr>
       </w:pPr>
       <w:r>
@@ -7169,12 +7579,12 @@
           <w:sz w:val="28"/>
           <w:szCs w:val="28"/>
         </w:rPr>
-        <w:t>CDF</w:t>
-      </w:r>
-    </w:p>
-    <w:p>
-      <w:pPr>
-        <w:spacing w:line="322" w:lineRule="exact"/>
+        <w:t>RMS</w:t>
+      </w:r>
+    </w:p>
+    <w:p>
+      <w:pPr>
+        <w:spacing w:line="321" w:lineRule="exact"/>
         <w:rPr>
           <w:sz w:val="20"/>
           <w:szCs w:val="20"/>
@@ -7185,10 +7595,8 @@
       <w:pPr>
         <w:ind w:left="820"/>
         <w:rPr>
-          <w:rFonts w:hint="default"/>
-          <w:sz w:val="20"/>
-          <w:szCs w:val="20"/>
-          <w:lang w:val="en-US"/>
+          <w:sz w:val="20"/>
+          <w:szCs w:val="20"/>
         </w:rPr>
       </w:pPr>
       <w:r>
@@ -7197,12 +7605,12 @@
           <w:sz w:val="28"/>
           <w:szCs w:val="28"/>
         </w:rPr>
-        <w:t>RMS</w:t>
-      </w:r>
-    </w:p>
-    <w:p>
-      <w:pPr>
-        <w:spacing w:line="321" w:lineRule="exact"/>
+        <w:t>PDF</w:t>
+      </w:r>
+    </w:p>
+    <w:p>
+      <w:pPr>
+        <w:spacing w:line="324" w:lineRule="exact"/>
         <w:rPr>
           <w:sz w:val="20"/>
           <w:szCs w:val="20"/>
@@ -7217,66 +7625,6 @@
           <w:szCs w:val="20"/>
         </w:rPr>
       </w:pPr>
-      <w:r>
-        <w:rPr>
-          <w:rFonts w:eastAsia="Times New Roman"/>
-          <w:sz w:val="28"/>
-          <w:szCs w:val="28"/>
-        </w:rPr>
-        <w:t>PDF</w:t>
-      </w:r>
-    </w:p>
-    <w:p>
-      <w:pPr>
-        <w:spacing w:line="324" w:lineRule="exact"/>
-        <w:rPr>
-          <w:sz w:val="20"/>
-          <w:szCs w:val="20"/>
-        </w:rPr>
-      </w:pPr>
-    </w:p>
-    <w:p>
-      <w:pPr>
-        <w:ind w:left="820"/>
-        <w:rPr>
-          <w:sz w:val="20"/>
-          <w:szCs w:val="20"/>
-        </w:rPr>
-      </w:pPr>
-      <w:r>
-        <w:rPr>
-          <w:rFonts w:eastAsia="Times New Roman"/>
-          <w:sz w:val="28"/>
-          <w:szCs w:val="28"/>
-        </w:rPr>
-        <w:t>API</w:t>
-      </w:r>
-    </w:p>
-    <w:p>
-      <w:pPr>
-        <w:spacing w:line="321" w:lineRule="exact"/>
-        <w:rPr>
-          <w:sz w:val="20"/>
-          <w:szCs w:val="20"/>
-        </w:rPr>
-      </w:pPr>
-    </w:p>
-    <w:p>
-      <w:pPr>
-        <w:ind w:left="820"/>
-        <w:rPr>
-          <w:sz w:val="20"/>
-          <w:szCs w:val="20"/>
-        </w:rPr>
-      </w:pPr>
-      <w:r>
-        <w:rPr>
-          <w:rFonts w:eastAsia="Times New Roman"/>
-          <w:sz w:val="28"/>
-          <w:szCs w:val="28"/>
-        </w:rPr>
-        <w:t>SVM</w:t>
-      </w:r>
     </w:p>
     <w:p>
       <w:pPr>
@@ -7438,7 +7786,7 @@
     </w:p>
     <w:p>
       <w:pPr>
-        <w:spacing w:line="324" w:lineRule="exact"/>
+        <w:spacing w:line="322" w:lineRule="exact"/>
         <w:rPr>
           <w:sz w:val="20"/>
           <w:szCs w:val="20"/>
@@ -7459,12 +7807,12 @@
           <w:sz w:val="28"/>
           <w:szCs w:val="28"/>
         </w:rPr>
-        <w:t>Cumulative Distribution Function</w:t>
-      </w:r>
-    </w:p>
-    <w:p>
-      <w:pPr>
-        <w:spacing w:line="322" w:lineRule="exact"/>
+        <w:t>Root Mean Square</w:t>
+      </w:r>
+    </w:p>
+    <w:p>
+      <w:pPr>
+        <w:spacing w:line="321" w:lineRule="exact"/>
         <w:rPr>
           <w:sz w:val="20"/>
           <w:szCs w:val="20"/>
@@ -7485,8 +7833,17 @@
           <w:sz w:val="28"/>
           <w:szCs w:val="28"/>
         </w:rPr>
-        <w:t>Root Mean Square</w:t>
-      </w:r>
+        <w:t>Probability Density Function</w:t>
+      </w:r>
+    </w:p>
+    <w:p>
+      <w:pPr>
+        <w:spacing w:line="324" w:lineRule="exact"/>
+        <w:rPr>
+          <w:sz w:val="20"/>
+          <w:szCs w:val="20"/>
+        </w:rPr>
+      </w:pPr>
     </w:p>
     <w:p>
       <w:pPr>
@@ -7496,75 +7853,6 @@
           <w:szCs w:val="20"/>
         </w:rPr>
       </w:pPr>
-    </w:p>
-    <w:p>
-      <w:pPr>
-        <w:ind w:left="20"/>
-        <w:rPr>
-          <w:sz w:val="20"/>
-          <w:szCs w:val="20"/>
-        </w:rPr>
-      </w:pPr>
-      <w:r>
-        <w:rPr>
-          <w:rFonts w:eastAsia="Times New Roman"/>
-          <w:sz w:val="28"/>
-          <w:szCs w:val="28"/>
-        </w:rPr>
-        <w:t>Probability Density Function</w:t>
-      </w:r>
-    </w:p>
-    <w:p>
-      <w:pPr>
-        <w:spacing w:line="324" w:lineRule="exact"/>
-        <w:rPr>
-          <w:sz w:val="20"/>
-          <w:szCs w:val="20"/>
-        </w:rPr>
-      </w:pPr>
-    </w:p>
-    <w:p>
-      <w:pPr>
-        <w:ind w:left="20"/>
-        <w:rPr>
-          <w:sz w:val="20"/>
-          <w:szCs w:val="20"/>
-        </w:rPr>
-      </w:pPr>
-      <w:r>
-        <w:rPr>
-          <w:rFonts w:eastAsia="Times New Roman"/>
-          <w:sz w:val="28"/>
-          <w:szCs w:val="28"/>
-        </w:rPr>
-        <w:t>Application Program Interface</w:t>
-      </w:r>
-    </w:p>
-    <w:p>
-      <w:pPr>
-        <w:spacing w:line="321" w:lineRule="exact"/>
-        <w:rPr>
-          <w:sz w:val="20"/>
-          <w:szCs w:val="20"/>
-        </w:rPr>
-      </w:pPr>
-    </w:p>
-    <w:p>
-      <w:pPr>
-        <w:ind w:left="20"/>
-        <w:rPr>
-          <w:sz w:val="20"/>
-          <w:szCs w:val="20"/>
-        </w:rPr>
-      </w:pPr>
-      <w:r>
-        <w:rPr>
-          <w:rFonts w:eastAsia="Times New Roman"/>
-          <w:sz w:val="28"/>
-          <w:szCs w:val="28"/>
-        </w:rPr>
-        <w:t>Support Vector Machine</w:t>
-      </w:r>
     </w:p>
     <w:p>
       <w:pPr>
@@ -8009,6 +8297,14 @@
         <w:gridCol w:w="3140"/>
       </w:tblGrid>
       <w:tr>
+        <w:tblPrEx>
+          <w:tblCellMar>
+            <w:top w:w="0" w:type="dxa"/>
+            <w:left w:w="0" w:type="dxa"/>
+            <w:bottom w:w="0" w:type="dxa"/>
+            <w:right w:w="0" w:type="dxa"/>
+          </w:tblCellMar>
+        </w:tblPrEx>
         <w:trPr>
           <w:trHeight w:val="276" w:hRule="atLeast"/>
         </w:trPr>
@@ -11925,14 +12221,6 @@
         <w:gridCol w:w="3720"/>
       </w:tblGrid>
       <w:tr>
-        <w:tblPrEx>
-          <w:tblCellMar>
-            <w:top w:w="0" w:type="dxa"/>
-            <w:left w:w="0" w:type="dxa"/>
-            <w:bottom w:w="0" w:type="dxa"/>
-            <w:right w:w="0" w:type="dxa"/>
-          </w:tblCellMar>
-        </w:tblPrEx>
         <w:trPr>
           <w:trHeight w:val="322" w:hRule="atLeast"/>
         </w:trPr>
@@ -11987,14 +12275,6 @@
         </w:tc>
       </w:tr>
       <w:tr>
-        <w:tblPrEx>
-          <w:tblCellMar>
-            <w:top w:w="0" w:type="dxa"/>
-            <w:left w:w="0" w:type="dxa"/>
-            <w:bottom w:w="0" w:type="dxa"/>
-            <w:right w:w="0" w:type="dxa"/>
-          </w:tblCellMar>
-        </w:tblPrEx>
         <w:trPr>
           <w:trHeight w:val="482" w:hRule="atLeast"/>
         </w:trPr>
@@ -38994,7 +39274,7 @@
     </w:p>
     <w:p>
       <w:pPr>
-        <w:pStyle w:val="4"/>
+        <w:pStyle w:val="5"/>
         <w:numPr>
           <w:ilvl w:val="0"/>
           <w:numId w:val="21"/>
@@ -39019,8 +39299,9 @@
     </w:p>
     <w:p>
       <w:pPr>
-        <w:pStyle w:val="4"/>
+        <w:pStyle w:val="5"/>
         <w:numPr>
+          <w:ilvl w:val="0"/>
           <w:numId w:val="0"/>
         </w:numPr>
         <w:spacing w:line="240" w:lineRule="auto"/>
@@ -39035,7 +39316,7 @@
     </w:p>
     <w:p>
       <w:pPr>
-        <w:pStyle w:val="4"/>
+        <w:pStyle w:val="5"/>
         <w:numPr>
           <w:ilvl w:val="0"/>
           <w:numId w:val="21"/>
@@ -39084,8 +39365,9 @@
     </w:p>
     <w:p>
       <w:pPr>
-        <w:pStyle w:val="4"/>
+        <w:pStyle w:val="5"/>
         <w:numPr>
+          <w:ilvl w:val="0"/>
           <w:numId w:val="0"/>
         </w:numPr>
         <w:spacing w:line="240" w:lineRule="auto"/>
@@ -39100,7 +39382,7 @@
     </w:p>
     <w:p>
       <w:pPr>
-        <w:pStyle w:val="4"/>
+        <w:pStyle w:val="5"/>
         <w:numPr>
           <w:ilvl w:val="0"/>
           <w:numId w:val="21"/>
@@ -39149,8 +39431,9 @@
     </w:p>
     <w:p>
       <w:pPr>
-        <w:pStyle w:val="4"/>
+        <w:pStyle w:val="5"/>
         <w:numPr>
+          <w:ilvl w:val="0"/>
           <w:numId w:val="0"/>
         </w:numPr>
         <w:spacing w:line="240" w:lineRule="auto"/>
@@ -39165,7 +39448,7 @@
     </w:p>
     <w:p>
       <w:pPr>
-        <w:pStyle w:val="4"/>
+        <w:pStyle w:val="5"/>
         <w:numPr>
           <w:ilvl w:val="0"/>
           <w:numId w:val="21"/>
@@ -39214,8 +39497,9 @@
     </w:p>
     <w:p>
       <w:pPr>
-        <w:pStyle w:val="4"/>
+        <w:pStyle w:val="5"/>
         <w:numPr>
+          <w:ilvl w:val="0"/>
           <w:numId w:val="0"/>
         </w:numPr>
         <w:spacing w:line="240" w:lineRule="auto"/>
@@ -39230,7 +39514,7 @@
     </w:p>
     <w:p>
       <w:pPr>
-        <w:pStyle w:val="4"/>
+        <w:pStyle w:val="5"/>
         <w:numPr>
           <w:ilvl w:val="0"/>
           <w:numId w:val="21"/>
@@ -39279,8 +39563,9 @@
     </w:p>
     <w:p>
       <w:pPr>
-        <w:pStyle w:val="4"/>
+        <w:pStyle w:val="5"/>
         <w:numPr>
+          <w:ilvl w:val="0"/>
           <w:numId w:val="0"/>
         </w:numPr>
         <w:spacing w:line="240" w:lineRule="auto"/>
@@ -39295,7 +39580,7 @@
     </w:p>
     <w:p>
       <w:pPr>
-        <w:pStyle w:val="4"/>
+        <w:pStyle w:val="5"/>
         <w:numPr>
           <w:ilvl w:val="0"/>
           <w:numId w:val="21"/>
@@ -39344,8 +39629,9 @@
     </w:p>
     <w:p>
       <w:pPr>
-        <w:pStyle w:val="4"/>
+        <w:pStyle w:val="5"/>
         <w:numPr>
+          <w:ilvl w:val="0"/>
           <w:numId w:val="0"/>
         </w:numPr>
         <w:spacing w:line="240" w:lineRule="auto"/>
@@ -39360,7 +39646,7 @@
     </w:p>
     <w:p>
       <w:pPr>
-        <w:pStyle w:val="4"/>
+        <w:pStyle w:val="5"/>
         <w:numPr>
           <w:ilvl w:val="0"/>
           <w:numId w:val="21"/>
@@ -39409,8 +39695,9 @@
     </w:p>
     <w:p>
       <w:pPr>
-        <w:pStyle w:val="4"/>
+        <w:pStyle w:val="5"/>
         <w:numPr>
+          <w:ilvl w:val="0"/>
           <w:numId w:val="0"/>
         </w:numPr>
         <w:spacing w:line="240" w:lineRule="auto"/>
@@ -39425,7 +39712,7 @@
     </w:p>
     <w:p>
       <w:pPr>
-        <w:pStyle w:val="4"/>
+        <w:pStyle w:val="5"/>
         <w:numPr>
           <w:ilvl w:val="0"/>
           <w:numId w:val="21"/>
@@ -39474,8 +39761,9 @@
     </w:p>
     <w:p>
       <w:pPr>
-        <w:pStyle w:val="4"/>
+        <w:pStyle w:val="5"/>
         <w:numPr>
+          <w:ilvl w:val="0"/>
           <w:numId w:val="0"/>
         </w:numPr>
         <w:spacing w:line="240" w:lineRule="auto"/>
@@ -39490,7 +39778,7 @@
     </w:p>
     <w:p>
       <w:pPr>
-        <w:pStyle w:val="4"/>
+        <w:pStyle w:val="5"/>
         <w:numPr>
           <w:ilvl w:val="0"/>
           <w:numId w:val="21"/>
@@ -39556,8 +39844,9 @@
     </w:p>
     <w:p>
       <w:pPr>
-        <w:pStyle w:val="4"/>
+        <w:pStyle w:val="5"/>
         <w:numPr>
+          <w:ilvl w:val="0"/>
           <w:numId w:val="0"/>
         </w:numPr>
         <w:spacing w:line="240" w:lineRule="auto"/>
@@ -39572,7 +39861,7 @@
     </w:p>
     <w:p>
       <w:pPr>
-        <w:pStyle w:val="4"/>
+        <w:pStyle w:val="5"/>
         <w:numPr>
           <w:ilvl w:val="0"/>
           <w:numId w:val="21"/>
@@ -39621,8 +39910,9 @@
     </w:p>
     <w:p>
       <w:pPr>
-        <w:pStyle w:val="4"/>
+        <w:pStyle w:val="5"/>
         <w:numPr>
+          <w:ilvl w:val="0"/>
           <w:numId w:val="0"/>
         </w:numPr>
         <w:spacing w:line="240" w:lineRule="auto"/>
@@ -39637,7 +39927,7 @@
     </w:p>
     <w:p>
       <w:pPr>
-        <w:pStyle w:val="4"/>
+        <w:pStyle w:val="5"/>
         <w:numPr>
           <w:ilvl w:val="0"/>
           <w:numId w:val="21"/>
@@ -39686,8 +39976,9 @@
     </w:p>
     <w:p>
       <w:pPr>
-        <w:pStyle w:val="4"/>
+        <w:pStyle w:val="5"/>
         <w:numPr>
+          <w:ilvl w:val="0"/>
           <w:numId w:val="0"/>
         </w:numPr>
         <w:spacing w:line="240" w:lineRule="auto"/>
@@ -39753,6 +40044,7 @@
     <w:p>
       <w:pPr>
         <w:numPr>
+          <w:ilvl w:val="0"/>
           <w:numId w:val="0"/>
         </w:numPr>
         <w:spacing w:line="240" w:lineRule="auto"/>
@@ -39820,6 +40112,7 @@
     <w:p>
       <w:pPr>
         <w:numPr>
+          <w:ilvl w:val="0"/>
           <w:numId w:val="0"/>
         </w:numPr>
         <w:spacing w:line="240" w:lineRule="auto"/>
@@ -39887,6 +40180,7 @@
     <w:p>
       <w:pPr>
         <w:numPr>
+          <w:ilvl w:val="0"/>
           <w:numId w:val="0"/>
         </w:numPr>
         <w:spacing w:line="240" w:lineRule="auto"/>
@@ -39954,6 +40248,7 @@
     <w:p>
       <w:pPr>
         <w:numPr>
+          <w:ilvl w:val="0"/>
           <w:numId w:val="0"/>
         </w:numPr>
         <w:spacing w:line="240" w:lineRule="auto"/>
@@ -40021,6 +40316,7 @@
     <w:p>
       <w:pPr>
         <w:numPr>
+          <w:ilvl w:val="0"/>
           <w:numId w:val="0"/>
         </w:numPr>
         <w:spacing w:line="240" w:lineRule="auto"/>
@@ -40102,6 +40398,7 @@
     <w:p>
       <w:pPr>
         <w:numPr>
+          <w:ilvl w:val="0"/>
           <w:numId w:val="0"/>
         </w:numPr>
         <w:spacing w:line="240" w:lineRule="auto"/>
@@ -40227,6 +40524,7 @@
     <w:p>
       <w:pPr>
         <w:numPr>
+          <w:ilvl w:val="0"/>
           <w:numId w:val="0"/>
         </w:numPr>
         <w:spacing w:line="240" w:lineRule="auto"/>
@@ -40294,6 +40592,7 @@
     <w:p>
       <w:pPr>
         <w:numPr>
+          <w:ilvl w:val="0"/>
           <w:numId w:val="0"/>
         </w:numPr>
         <w:spacing w:line="240" w:lineRule="auto"/>
@@ -40440,6 +40739,7 @@
     <w:p>
       <w:pPr>
         <w:numPr>
+          <w:ilvl w:val="0"/>
           <w:numId w:val="0"/>
         </w:numPr>
         <w:spacing w:line="240" w:lineRule="auto"/>
@@ -40457,6 +40757,7 @@
     <w:p>
       <w:pPr>
         <w:numPr>
+          <w:ilvl w:val="0"/>
           <w:numId w:val="0"/>
         </w:numPr>
         <w:spacing w:line="240" w:lineRule="auto"/>
@@ -40581,6 +40882,7 @@
     <w:p>
       <w:pPr>
         <w:numPr>
+          <w:ilvl w:val="0"/>
           <w:numId w:val="0"/>
         </w:numPr>
         <w:spacing w:line="240" w:lineRule="auto"/>
@@ -42874,7 +43176,26 @@
       </w:tblCellMar>
     </w:tblPr>
   </w:style>
-  <w:style w:type="paragraph" w:styleId="4">
+  <w:style w:type="table" w:styleId="4">
+    <w:name w:val="Table Grid"/>
+    <w:basedOn w:val="3"/>
+    <w:uiPriority w:val="59"/>
+    <w:pPr>
+      <w:widowControl w:val="0"/>
+      <w:jc w:val="both"/>
+    </w:pPr>
+    <w:tblPr>
+      <w:tblBorders>
+        <w:top w:val="single" w:color="auto" w:sz="4" w:space="0"/>
+        <w:left w:val="single" w:color="auto" w:sz="4" w:space="0"/>
+        <w:bottom w:val="single" w:color="auto" w:sz="4" w:space="0"/>
+        <w:right w:val="single" w:color="auto" w:sz="4" w:space="0"/>
+        <w:insideH w:val="single" w:color="auto" w:sz="4" w:space="0"/>
+        <w:insideV w:val="single" w:color="auto" w:sz="4" w:space="0"/>
+      </w:tblBorders>
+    </w:tblPr>
+  </w:style>
+  <w:style w:type="paragraph" w:styleId="5">
     <w:name w:val="List Paragraph"/>
     <w:basedOn w:val="1"/>
     <w:qFormat/>

</xml_diff>

<commit_message>
Instructions for 4 & 5 section
</commit_message>
<xml_diff>
--- a/thesis_doc.docx
+++ b/thesis_doc.docx
@@ -1314,7 +1314,9 @@
         <w:shd w:val="clear" w:color="auto" w:fill="auto"/>
         <w:tblLayout w:type="autofit"/>
         <w:tblCellMar>
+          <w:top w:w="0" w:type="dxa"/>
           <w:left w:w="108" w:type="dxa"/>
+          <w:bottom w:w="0" w:type="dxa"/>
           <w:right w:w="108" w:type="dxa"/>
         </w:tblCellMar>
       </w:tblPr>
@@ -1333,9 +1335,10 @@
             <w:insideH w:val="single" w:color="auto" w:sz="4" w:space="0"/>
             <w:insideV w:val="single" w:color="auto" w:sz="4" w:space="0"/>
           </w:tblBorders>
-          <w:shd w:val="clear" w:color="auto" w:fill="auto"/>
           <w:tblCellMar>
+            <w:top w:w="0" w:type="dxa"/>
             <w:left w:w="108" w:type="dxa"/>
+            <w:bottom w:w="0" w:type="dxa"/>
             <w:right w:w="108" w:type="dxa"/>
           </w:tblCellMar>
         </w:tblPrEx>
@@ -1350,6 +1353,7 @@
           </w:tcPr>
           <w:p>
             <w:pPr>
+              <w:widowControl w:val="0"/>
               <w:spacing w:line="240" w:lineRule="auto"/>
               <w:jc w:val="both"/>
               <w:rPr>
@@ -1393,6 +1397,7 @@
           </w:tcPr>
           <w:p>
             <w:pPr>
+              <w:widowControl w:val="0"/>
               <w:spacing w:line="240" w:lineRule="auto"/>
               <w:jc w:val="left"/>
               <w:rPr>
@@ -1436,6 +1441,7 @@
           </w:tcPr>
           <w:p>
             <w:pPr>
+              <w:widowControl w:val="0"/>
               <w:spacing w:line="240" w:lineRule="auto"/>
               <w:jc w:val="left"/>
               <w:rPr>
@@ -1483,9 +1489,10 @@
             <w:insideH w:val="single" w:color="auto" w:sz="4" w:space="0"/>
             <w:insideV w:val="single" w:color="auto" w:sz="4" w:space="0"/>
           </w:tblBorders>
-          <w:shd w:val="clear" w:color="auto" w:fill="auto"/>
           <w:tblCellMar>
+            <w:top w:w="0" w:type="dxa"/>
             <w:left w:w="108" w:type="dxa"/>
+            <w:bottom w:w="0" w:type="dxa"/>
             <w:right w:w="108" w:type="dxa"/>
           </w:tblCellMar>
         </w:tblPrEx>
@@ -1500,7 +1507,9 @@
           </w:tcPr>
           <w:p>
             <w:pPr>
+              <w:widowControl w:val="0"/>
               <w:spacing w:line="240" w:lineRule="auto"/>
+              <w:jc w:val="both"/>
               <w:rPr>
                 <w:rFonts w:hint="default" w:ascii="Times New Roman" w:hAnsi="Times New Roman" w:cs="Times New Roman"/>
                 <w:color w:val="000000" w:themeColor="text1"/>
@@ -1541,7 +1550,9 @@
           </w:tcPr>
           <w:p>
             <w:pPr>
+              <w:widowControl w:val="0"/>
               <w:spacing w:line="240" w:lineRule="auto"/>
+              <w:jc w:val="both"/>
               <w:rPr>
                 <w:rFonts w:hint="default" w:ascii="Times New Roman" w:hAnsi="Times New Roman" w:cs="Times New Roman" w:eastAsiaTheme="minorEastAsia"/>
                 <w:color w:val="000000" w:themeColor="text1"/>
@@ -1582,7 +1593,9 @@
           </w:tcPr>
           <w:p>
             <w:pPr>
+              <w:widowControl w:val="0"/>
               <w:spacing w:line="240" w:lineRule="auto"/>
+              <w:jc w:val="both"/>
               <w:rPr>
                 <w:rFonts w:hint="default" w:ascii="Times New Roman" w:hAnsi="Times New Roman" w:cs="Times New Roman" w:eastAsiaTheme="minorEastAsia"/>
                 <w:color w:val="000000" w:themeColor="text1"/>
@@ -1628,7 +1641,9 @@
           </w:tblBorders>
           <w:shd w:val="clear" w:color="auto" w:fill="auto"/>
           <w:tblCellMar>
+            <w:top w:w="0" w:type="dxa"/>
             <w:left w:w="108" w:type="dxa"/>
+            <w:bottom w:w="0" w:type="dxa"/>
             <w:right w:w="108" w:type="dxa"/>
           </w:tblCellMar>
         </w:tblPrEx>
@@ -1643,7 +1658,9 @@
           </w:tcPr>
           <w:p>
             <w:pPr>
+              <w:widowControl w:val="0"/>
               <w:spacing w:line="240" w:lineRule="auto"/>
+              <w:jc w:val="both"/>
               <w:rPr>
                 <w:rFonts w:hint="default" w:ascii="Times New Roman" w:hAnsi="Times New Roman" w:cs="Times New Roman"/>
                 <w:color w:val="000000" w:themeColor="text1"/>
@@ -1684,7 +1701,9 @@
           </w:tcPr>
           <w:p>
             <w:pPr>
+              <w:widowControl w:val="0"/>
               <w:spacing w:line="240" w:lineRule="auto"/>
+              <w:jc w:val="both"/>
               <w:rPr>
                 <w:rFonts w:hint="default" w:ascii="Times New Roman" w:hAnsi="Times New Roman" w:cs="Times New Roman" w:eastAsiaTheme="minorEastAsia"/>
                 <w:color w:val="000000" w:themeColor="text1"/>
@@ -1725,7 +1744,9 @@
           </w:tcPr>
           <w:p>
             <w:pPr>
+              <w:widowControl w:val="0"/>
               <w:spacing w:line="240" w:lineRule="auto"/>
+              <w:jc w:val="both"/>
               <w:rPr>
                 <w:rFonts w:hint="default" w:ascii="Times New Roman" w:hAnsi="Times New Roman" w:cs="Times New Roman" w:eastAsiaTheme="minorEastAsia"/>
                 <w:color w:val="000000" w:themeColor="text1"/>
@@ -1771,7 +1792,9 @@
           </w:tblBorders>
           <w:shd w:val="clear" w:color="auto" w:fill="auto"/>
           <w:tblCellMar>
+            <w:top w:w="0" w:type="dxa"/>
             <w:left w:w="108" w:type="dxa"/>
+            <w:bottom w:w="0" w:type="dxa"/>
             <w:right w:w="108" w:type="dxa"/>
           </w:tblCellMar>
         </w:tblPrEx>
@@ -1786,7 +1809,9 @@
           </w:tcPr>
           <w:p>
             <w:pPr>
+              <w:widowControl w:val="0"/>
               <w:spacing w:line="240" w:lineRule="auto"/>
+              <w:jc w:val="both"/>
               <w:rPr>
                 <w:rFonts w:hint="default" w:ascii="Times New Roman" w:hAnsi="Times New Roman" w:cs="Times New Roman"/>
                 <w:color w:val="000000" w:themeColor="text1"/>
@@ -1827,7 +1852,9 @@
           </w:tcPr>
           <w:p>
             <w:pPr>
+              <w:widowControl w:val="0"/>
               <w:spacing w:line="240" w:lineRule="auto"/>
+              <w:jc w:val="both"/>
               <w:rPr>
                 <w:rFonts w:hint="default" w:ascii="Times New Roman" w:hAnsi="Times New Roman" w:cs="Times New Roman" w:eastAsiaTheme="minorEastAsia"/>
                 <w:color w:val="000000" w:themeColor="text1"/>
@@ -1868,7 +1895,9 @@
           </w:tcPr>
           <w:p>
             <w:pPr>
+              <w:widowControl w:val="0"/>
               <w:spacing w:line="240" w:lineRule="auto"/>
+              <w:jc w:val="both"/>
               <w:rPr>
                 <w:rFonts w:hint="default" w:ascii="Times New Roman" w:hAnsi="Times New Roman" w:cs="Times New Roman" w:eastAsiaTheme="minorEastAsia"/>
                 <w:color w:val="000000" w:themeColor="text1"/>
@@ -2316,8 +2345,6 @@
           <w:szCs w:val="20"/>
         </w:rPr>
       </w:pPr>
-      <w:bookmarkStart w:id="46" w:name="_GoBack"/>
-      <w:bookmarkEnd w:id="46"/>
     </w:p>
     <w:p>
       <w:pPr>
@@ -2410,6 +2437,339 @@
     <w:p>
       <w:pPr>
         <w:spacing w:line="20" w:lineRule="exact"/>
+        <w:rPr>
+          <w:sz w:val="20"/>
+          <w:szCs w:val="20"/>
+        </w:rPr>
+      </w:pPr>
+    </w:p>
+    <w:p>
+      <w:pPr>
+        <w:spacing w:line="200" w:lineRule="exact"/>
+        <w:rPr>
+          <w:sz w:val="20"/>
+          <w:szCs w:val="20"/>
+        </w:rPr>
+      </w:pPr>
+    </w:p>
+    <w:p>
+      <w:pPr>
+        <w:spacing w:line="200" w:lineRule="exact"/>
+        <w:rPr>
+          <w:sz w:val="20"/>
+          <w:szCs w:val="20"/>
+        </w:rPr>
+      </w:pPr>
+    </w:p>
+    <w:p>
+      <w:pPr>
+        <w:spacing w:line="200" w:lineRule="exact"/>
+        <w:rPr>
+          <w:sz w:val="20"/>
+          <w:szCs w:val="20"/>
+        </w:rPr>
+      </w:pPr>
+    </w:p>
+    <w:p>
+      <w:pPr>
+        <w:spacing w:line="200" w:lineRule="exact"/>
+        <w:rPr>
+          <w:sz w:val="20"/>
+          <w:szCs w:val="20"/>
+        </w:rPr>
+      </w:pPr>
+    </w:p>
+    <w:p>
+      <w:pPr>
+        <w:spacing w:line="200" w:lineRule="exact"/>
+        <w:rPr>
+          <w:sz w:val="20"/>
+          <w:szCs w:val="20"/>
+        </w:rPr>
+      </w:pPr>
+    </w:p>
+    <w:p>
+      <w:pPr>
+        <w:spacing w:line="200" w:lineRule="exact"/>
+        <w:rPr>
+          <w:sz w:val="20"/>
+          <w:szCs w:val="20"/>
+        </w:rPr>
+      </w:pPr>
+    </w:p>
+    <w:p>
+      <w:pPr>
+        <w:spacing w:line="200" w:lineRule="exact"/>
+        <w:rPr>
+          <w:sz w:val="20"/>
+          <w:szCs w:val="20"/>
+        </w:rPr>
+      </w:pPr>
+    </w:p>
+    <w:p>
+      <w:pPr>
+        <w:spacing w:line="200" w:lineRule="exact"/>
+        <w:rPr>
+          <w:sz w:val="20"/>
+          <w:szCs w:val="20"/>
+        </w:rPr>
+      </w:pPr>
+    </w:p>
+    <w:p>
+      <w:pPr>
+        <w:spacing w:line="200" w:lineRule="exact"/>
+        <w:rPr>
+          <w:sz w:val="20"/>
+          <w:szCs w:val="20"/>
+        </w:rPr>
+      </w:pPr>
+    </w:p>
+    <w:p>
+      <w:pPr>
+        <w:spacing w:line="200" w:lineRule="exact"/>
+        <w:rPr>
+          <w:sz w:val="20"/>
+          <w:szCs w:val="20"/>
+        </w:rPr>
+      </w:pPr>
+    </w:p>
+    <w:p>
+      <w:pPr>
+        <w:spacing w:line="200" w:lineRule="exact"/>
+        <w:rPr>
+          <w:sz w:val="20"/>
+          <w:szCs w:val="20"/>
+        </w:rPr>
+      </w:pPr>
+    </w:p>
+    <w:p>
+      <w:pPr>
+        <w:spacing w:line="200" w:lineRule="exact"/>
+        <w:rPr>
+          <w:sz w:val="20"/>
+          <w:szCs w:val="20"/>
+        </w:rPr>
+      </w:pPr>
+    </w:p>
+    <w:p>
+      <w:pPr>
+        <w:spacing w:line="200" w:lineRule="exact"/>
+        <w:rPr>
+          <w:sz w:val="20"/>
+          <w:szCs w:val="20"/>
+        </w:rPr>
+      </w:pPr>
+    </w:p>
+    <w:p>
+      <w:pPr>
+        <w:spacing w:line="200" w:lineRule="exact"/>
+        <w:rPr>
+          <w:sz w:val="20"/>
+          <w:szCs w:val="20"/>
+        </w:rPr>
+      </w:pPr>
+    </w:p>
+    <w:p>
+      <w:pPr>
+        <w:spacing w:line="200" w:lineRule="exact"/>
+        <w:rPr>
+          <w:sz w:val="20"/>
+          <w:szCs w:val="20"/>
+        </w:rPr>
+      </w:pPr>
+    </w:p>
+    <w:p>
+      <w:pPr>
+        <w:spacing w:line="200" w:lineRule="exact"/>
+        <w:rPr>
+          <w:sz w:val="20"/>
+          <w:szCs w:val="20"/>
+        </w:rPr>
+      </w:pPr>
+    </w:p>
+    <w:p>
+      <w:pPr>
+        <w:spacing w:line="200" w:lineRule="exact"/>
+        <w:rPr>
+          <w:sz w:val="20"/>
+          <w:szCs w:val="20"/>
+        </w:rPr>
+      </w:pPr>
+    </w:p>
+    <w:p>
+      <w:pPr>
+        <w:spacing w:line="200" w:lineRule="exact"/>
+        <w:rPr>
+          <w:sz w:val="20"/>
+          <w:szCs w:val="20"/>
+        </w:rPr>
+      </w:pPr>
+    </w:p>
+    <w:p>
+      <w:pPr>
+        <w:spacing w:line="200" w:lineRule="exact"/>
+        <w:rPr>
+          <w:sz w:val="20"/>
+          <w:szCs w:val="20"/>
+        </w:rPr>
+      </w:pPr>
+    </w:p>
+    <w:p>
+      <w:pPr>
+        <w:spacing w:line="200" w:lineRule="exact"/>
+        <w:rPr>
+          <w:sz w:val="20"/>
+          <w:szCs w:val="20"/>
+        </w:rPr>
+      </w:pPr>
+    </w:p>
+    <w:p>
+      <w:pPr>
+        <w:spacing w:line="200" w:lineRule="exact"/>
+        <w:rPr>
+          <w:sz w:val="20"/>
+          <w:szCs w:val="20"/>
+        </w:rPr>
+      </w:pPr>
+    </w:p>
+    <w:p>
+      <w:pPr>
+        <w:spacing w:line="200" w:lineRule="exact"/>
+        <w:rPr>
+          <w:sz w:val="20"/>
+          <w:szCs w:val="20"/>
+        </w:rPr>
+      </w:pPr>
+    </w:p>
+    <w:p>
+      <w:pPr>
+        <w:spacing w:line="200" w:lineRule="exact"/>
+        <w:rPr>
+          <w:sz w:val="20"/>
+          <w:szCs w:val="20"/>
+        </w:rPr>
+      </w:pPr>
+    </w:p>
+    <w:p>
+      <w:pPr>
+        <w:spacing w:line="200" w:lineRule="exact"/>
+        <w:rPr>
+          <w:sz w:val="20"/>
+          <w:szCs w:val="20"/>
+        </w:rPr>
+      </w:pPr>
+    </w:p>
+    <w:p>
+      <w:pPr>
+        <w:spacing w:line="200" w:lineRule="exact"/>
+        <w:rPr>
+          <w:sz w:val="20"/>
+          <w:szCs w:val="20"/>
+        </w:rPr>
+      </w:pPr>
+    </w:p>
+    <w:p>
+      <w:pPr>
+        <w:spacing w:line="200" w:lineRule="exact"/>
+        <w:rPr>
+          <w:sz w:val="20"/>
+          <w:szCs w:val="20"/>
+        </w:rPr>
+      </w:pPr>
+    </w:p>
+    <w:p>
+      <w:pPr>
+        <w:spacing w:line="200" w:lineRule="exact"/>
+        <w:rPr>
+          <w:sz w:val="20"/>
+          <w:szCs w:val="20"/>
+        </w:rPr>
+      </w:pPr>
+    </w:p>
+    <w:p>
+      <w:pPr>
+        <w:spacing w:line="200" w:lineRule="exact"/>
+        <w:rPr>
+          <w:sz w:val="20"/>
+          <w:szCs w:val="20"/>
+        </w:rPr>
+      </w:pPr>
+    </w:p>
+    <w:p>
+      <w:pPr>
+        <w:spacing w:line="200" w:lineRule="exact"/>
+        <w:rPr>
+          <w:sz w:val="20"/>
+          <w:szCs w:val="20"/>
+        </w:rPr>
+      </w:pPr>
+    </w:p>
+    <w:p>
+      <w:pPr>
+        <w:spacing w:line="200" w:lineRule="exact"/>
+        <w:rPr>
+          <w:sz w:val="20"/>
+          <w:szCs w:val="20"/>
+        </w:rPr>
+      </w:pPr>
+    </w:p>
+    <w:p>
+      <w:pPr>
+        <w:spacing w:line="200" w:lineRule="exact"/>
+        <w:rPr>
+          <w:sz w:val="20"/>
+          <w:szCs w:val="20"/>
+        </w:rPr>
+      </w:pPr>
+    </w:p>
+    <w:p>
+      <w:pPr>
+        <w:spacing w:line="200" w:lineRule="exact"/>
+        <w:rPr>
+          <w:sz w:val="20"/>
+          <w:szCs w:val="20"/>
+        </w:rPr>
+      </w:pPr>
+    </w:p>
+    <w:p>
+      <w:pPr>
+        <w:spacing w:line="200" w:lineRule="exact"/>
+        <w:rPr>
+          <w:sz w:val="20"/>
+          <w:szCs w:val="20"/>
+        </w:rPr>
+      </w:pPr>
+    </w:p>
+    <w:p>
+      <w:pPr>
+        <w:spacing w:line="200" w:lineRule="exact"/>
+        <w:rPr>
+          <w:sz w:val="20"/>
+          <w:szCs w:val="20"/>
+        </w:rPr>
+      </w:pPr>
+    </w:p>
+    <w:p>
+      <w:pPr>
+        <w:spacing w:line="200" w:lineRule="exact"/>
+        <w:rPr>
+          <w:sz w:val="20"/>
+          <w:szCs w:val="20"/>
+        </w:rPr>
+      </w:pPr>
+    </w:p>
+    <w:p>
+      <w:pPr>
+        <w:spacing w:line="200" w:lineRule="exact"/>
+        <w:rPr>
+          <w:sz w:val="20"/>
+          <w:szCs w:val="20"/>
+        </w:rPr>
+      </w:pPr>
+    </w:p>
+    <w:p>
+      <w:pPr>
+        <w:spacing w:line="265" w:lineRule="exact"/>
         <w:rPr>
           <w:sz w:val="20"/>
           <w:szCs w:val="20"/>
@@ -2425,10 +2785,10 @@
           <wp:anchor distT="0" distB="0" distL="114300" distR="114300" simplePos="0" relativeHeight="251625472" behindDoc="1" locked="0" layoutInCell="0" allowOverlap="1">
             <wp:simplePos x="0" y="0"/>
             <wp:positionH relativeFrom="column">
-              <wp:posOffset>3094990</wp:posOffset>
+              <wp:posOffset>3081020</wp:posOffset>
             </wp:positionH>
             <wp:positionV relativeFrom="paragraph">
-              <wp:posOffset>3790950</wp:posOffset>
+              <wp:posOffset>64135</wp:posOffset>
             </wp:positionV>
             <wp:extent cx="261620" cy="71120"/>
             <wp:effectExtent l="0" t="0" r="0" b="0"/>
@@ -2472,276 +2832,6 @@
     </w:p>
     <w:p>
       <w:pPr>
-        <w:spacing w:line="200" w:lineRule="exact"/>
-        <w:rPr>
-          <w:sz w:val="20"/>
-          <w:szCs w:val="20"/>
-        </w:rPr>
-      </w:pPr>
-    </w:p>
-    <w:p>
-      <w:pPr>
-        <w:spacing w:line="200" w:lineRule="exact"/>
-        <w:rPr>
-          <w:sz w:val="20"/>
-          <w:szCs w:val="20"/>
-        </w:rPr>
-      </w:pPr>
-    </w:p>
-    <w:p>
-      <w:pPr>
-        <w:spacing w:line="200" w:lineRule="exact"/>
-        <w:rPr>
-          <w:sz w:val="20"/>
-          <w:szCs w:val="20"/>
-        </w:rPr>
-      </w:pPr>
-    </w:p>
-    <w:p>
-      <w:pPr>
-        <w:spacing w:line="200" w:lineRule="exact"/>
-        <w:rPr>
-          <w:sz w:val="20"/>
-          <w:szCs w:val="20"/>
-        </w:rPr>
-      </w:pPr>
-    </w:p>
-    <w:p>
-      <w:pPr>
-        <w:spacing w:line="200" w:lineRule="exact"/>
-        <w:rPr>
-          <w:sz w:val="20"/>
-          <w:szCs w:val="20"/>
-        </w:rPr>
-      </w:pPr>
-    </w:p>
-    <w:p>
-      <w:pPr>
-        <w:spacing w:line="200" w:lineRule="exact"/>
-        <w:rPr>
-          <w:sz w:val="20"/>
-          <w:szCs w:val="20"/>
-        </w:rPr>
-      </w:pPr>
-    </w:p>
-    <w:p>
-      <w:pPr>
-        <w:spacing w:line="200" w:lineRule="exact"/>
-        <w:rPr>
-          <w:sz w:val="20"/>
-          <w:szCs w:val="20"/>
-        </w:rPr>
-      </w:pPr>
-    </w:p>
-    <w:p>
-      <w:pPr>
-        <w:spacing w:line="200" w:lineRule="exact"/>
-        <w:rPr>
-          <w:sz w:val="20"/>
-          <w:szCs w:val="20"/>
-        </w:rPr>
-      </w:pPr>
-    </w:p>
-    <w:p>
-      <w:pPr>
-        <w:spacing w:line="200" w:lineRule="exact"/>
-        <w:rPr>
-          <w:sz w:val="20"/>
-          <w:szCs w:val="20"/>
-        </w:rPr>
-      </w:pPr>
-    </w:p>
-    <w:p>
-      <w:pPr>
-        <w:spacing w:line="200" w:lineRule="exact"/>
-        <w:rPr>
-          <w:sz w:val="20"/>
-          <w:szCs w:val="20"/>
-        </w:rPr>
-      </w:pPr>
-    </w:p>
-    <w:p>
-      <w:pPr>
-        <w:spacing w:line="200" w:lineRule="exact"/>
-        <w:rPr>
-          <w:sz w:val="20"/>
-          <w:szCs w:val="20"/>
-        </w:rPr>
-      </w:pPr>
-    </w:p>
-    <w:p>
-      <w:pPr>
-        <w:spacing w:line="200" w:lineRule="exact"/>
-        <w:rPr>
-          <w:sz w:val="20"/>
-          <w:szCs w:val="20"/>
-        </w:rPr>
-      </w:pPr>
-    </w:p>
-    <w:p>
-      <w:pPr>
-        <w:spacing w:line="200" w:lineRule="exact"/>
-        <w:rPr>
-          <w:sz w:val="20"/>
-          <w:szCs w:val="20"/>
-        </w:rPr>
-      </w:pPr>
-    </w:p>
-    <w:p>
-      <w:pPr>
-        <w:spacing w:line="200" w:lineRule="exact"/>
-        <w:rPr>
-          <w:sz w:val="20"/>
-          <w:szCs w:val="20"/>
-        </w:rPr>
-      </w:pPr>
-    </w:p>
-    <w:p>
-      <w:pPr>
-        <w:spacing w:line="200" w:lineRule="exact"/>
-        <w:rPr>
-          <w:sz w:val="20"/>
-          <w:szCs w:val="20"/>
-        </w:rPr>
-      </w:pPr>
-    </w:p>
-    <w:p>
-      <w:pPr>
-        <w:spacing w:line="200" w:lineRule="exact"/>
-        <w:rPr>
-          <w:sz w:val="20"/>
-          <w:szCs w:val="20"/>
-        </w:rPr>
-      </w:pPr>
-    </w:p>
-    <w:p>
-      <w:pPr>
-        <w:spacing w:line="200" w:lineRule="exact"/>
-        <w:rPr>
-          <w:sz w:val="20"/>
-          <w:szCs w:val="20"/>
-        </w:rPr>
-      </w:pPr>
-    </w:p>
-    <w:p>
-      <w:pPr>
-        <w:spacing w:line="200" w:lineRule="exact"/>
-        <w:rPr>
-          <w:sz w:val="20"/>
-          <w:szCs w:val="20"/>
-        </w:rPr>
-      </w:pPr>
-    </w:p>
-    <w:p>
-      <w:pPr>
-        <w:spacing w:line="200" w:lineRule="exact"/>
-        <w:rPr>
-          <w:sz w:val="20"/>
-          <w:szCs w:val="20"/>
-        </w:rPr>
-      </w:pPr>
-    </w:p>
-    <w:p>
-      <w:pPr>
-        <w:spacing w:line="200" w:lineRule="exact"/>
-        <w:rPr>
-          <w:sz w:val="20"/>
-          <w:szCs w:val="20"/>
-        </w:rPr>
-      </w:pPr>
-    </w:p>
-    <w:p>
-      <w:pPr>
-        <w:spacing w:line="200" w:lineRule="exact"/>
-        <w:rPr>
-          <w:sz w:val="20"/>
-          <w:szCs w:val="20"/>
-        </w:rPr>
-      </w:pPr>
-    </w:p>
-    <w:p>
-      <w:pPr>
-        <w:spacing w:line="200" w:lineRule="exact"/>
-        <w:rPr>
-          <w:sz w:val="20"/>
-          <w:szCs w:val="20"/>
-        </w:rPr>
-      </w:pPr>
-    </w:p>
-    <w:p>
-      <w:pPr>
-        <w:spacing w:line="200" w:lineRule="exact"/>
-        <w:rPr>
-          <w:sz w:val="20"/>
-          <w:szCs w:val="20"/>
-        </w:rPr>
-      </w:pPr>
-    </w:p>
-    <w:p>
-      <w:pPr>
-        <w:spacing w:line="200" w:lineRule="exact"/>
-        <w:rPr>
-          <w:sz w:val="20"/>
-          <w:szCs w:val="20"/>
-        </w:rPr>
-      </w:pPr>
-    </w:p>
-    <w:p>
-      <w:pPr>
-        <w:spacing w:line="200" w:lineRule="exact"/>
-        <w:rPr>
-          <w:sz w:val="20"/>
-          <w:szCs w:val="20"/>
-        </w:rPr>
-      </w:pPr>
-    </w:p>
-    <w:p>
-      <w:pPr>
-        <w:spacing w:line="200" w:lineRule="exact"/>
-        <w:rPr>
-          <w:sz w:val="20"/>
-          <w:szCs w:val="20"/>
-        </w:rPr>
-      </w:pPr>
-    </w:p>
-    <w:p>
-      <w:pPr>
-        <w:spacing w:line="200" w:lineRule="exact"/>
-        <w:rPr>
-          <w:sz w:val="20"/>
-          <w:szCs w:val="20"/>
-        </w:rPr>
-      </w:pPr>
-    </w:p>
-    <w:p>
-      <w:pPr>
-        <w:spacing w:line="200" w:lineRule="exact"/>
-        <w:rPr>
-          <w:sz w:val="20"/>
-          <w:szCs w:val="20"/>
-        </w:rPr>
-      </w:pPr>
-    </w:p>
-    <w:p>
-      <w:pPr>
-        <w:spacing w:line="200" w:lineRule="exact"/>
-        <w:rPr>
-          <w:sz w:val="20"/>
-          <w:szCs w:val="20"/>
-        </w:rPr>
-      </w:pPr>
-    </w:p>
-    <w:p>
-      <w:pPr>
-        <w:spacing w:line="265" w:lineRule="exact"/>
-        <w:rPr>
-          <w:sz w:val="20"/>
-          <w:szCs w:val="20"/>
-        </w:rPr>
-      </w:pPr>
-    </w:p>
-    <w:p>
-      <w:pPr>
         <w:ind w:left="5020"/>
         <w:rPr>
           <w:sz w:val="20"/>
@@ -3125,6 +3215,7 @@
             <w:insideH w:val="single" w:color="auto" w:sz="4" w:space="0"/>
             <w:insideV w:val="single" w:color="auto" w:sz="4" w:space="0"/>
           </w:tblBorders>
+          <w:shd w:val="clear" w:color="auto" w:fill="auto"/>
           <w:tblCellMar>
             <w:top w:w="0" w:type="dxa"/>
             <w:left w:w="108" w:type="dxa"/>
@@ -3143,6 +3234,7 @@
           </w:tcPr>
           <w:p>
             <w:pPr>
+              <w:widowControl w:val="0"/>
               <w:spacing w:line="240" w:lineRule="auto"/>
               <w:jc w:val="both"/>
               <w:rPr>
@@ -3163,6 +3255,7 @@
           </w:p>
           <w:p>
             <w:pPr>
+              <w:widowControl w:val="0"/>
               <w:spacing w:line="240" w:lineRule="auto"/>
               <w:jc w:val="both"/>
               <w:rPr>
@@ -3183,6 +3276,7 @@
           </w:p>
           <w:p>
             <w:pPr>
+              <w:widowControl w:val="0"/>
               <w:spacing w:line="240" w:lineRule="auto"/>
               <w:jc w:val="both"/>
               <w:rPr>
@@ -3228,6 +3322,7 @@
           </w:tcPr>
           <w:p>
             <w:pPr>
+              <w:widowControl w:val="0"/>
               <w:spacing w:line="240" w:lineRule="auto"/>
               <w:jc w:val="left"/>
               <w:rPr>
@@ -3248,6 +3343,7 @@
           </w:p>
           <w:p>
             <w:pPr>
+              <w:widowControl w:val="0"/>
               <w:spacing w:line="240" w:lineRule="auto"/>
               <w:jc w:val="left"/>
               <w:rPr>
@@ -3268,6 +3364,7 @@
           </w:p>
           <w:p>
             <w:pPr>
+              <w:widowControl w:val="0"/>
               <w:spacing w:line="240" w:lineRule="auto"/>
               <w:jc w:val="left"/>
               <w:rPr>
@@ -3313,6 +3410,7 @@
           </w:tcPr>
           <w:p>
             <w:pPr>
+              <w:widowControl w:val="0"/>
               <w:spacing w:line="240" w:lineRule="auto"/>
               <w:jc w:val="left"/>
               <w:rPr>
@@ -3333,6 +3431,7 @@
           </w:p>
           <w:p>
             <w:pPr>
+              <w:widowControl w:val="0"/>
               <w:spacing w:line="240" w:lineRule="auto"/>
               <w:jc w:val="left"/>
               <w:rPr>
@@ -3353,6 +3452,7 @@
           </w:p>
           <w:p>
             <w:pPr>
+              <w:widowControl w:val="0"/>
               <w:spacing w:line="240" w:lineRule="auto"/>
               <w:jc w:val="left"/>
               <w:rPr>
@@ -3402,6 +3502,7 @@
             <w:insideH w:val="single" w:color="auto" w:sz="4" w:space="0"/>
             <w:insideV w:val="single" w:color="auto" w:sz="4" w:space="0"/>
           </w:tblBorders>
+          <w:shd w:val="clear" w:color="auto" w:fill="auto"/>
           <w:tblCellMar>
             <w:top w:w="0" w:type="dxa"/>
             <w:left w:w="108" w:type="dxa"/>
@@ -3420,6 +3521,7 @@
           </w:tcPr>
           <w:p>
             <w:pPr>
+              <w:widowControl w:val="0"/>
               <w:spacing w:line="240" w:lineRule="auto"/>
               <w:jc w:val="both"/>
               <w:rPr>
@@ -3463,6 +3565,7 @@
           </w:tcPr>
           <w:p>
             <w:pPr>
+              <w:widowControl w:val="0"/>
               <w:spacing w:line="240" w:lineRule="auto"/>
               <w:jc w:val="left"/>
               <w:rPr>
@@ -3506,6 +3609,7 @@
           </w:tcPr>
           <w:p>
             <w:pPr>
+              <w:widowControl w:val="0"/>
               <w:spacing w:line="240" w:lineRule="auto"/>
               <w:jc w:val="left"/>
               <w:rPr>
@@ -3571,7 +3675,9 @@
           </w:tcPr>
           <w:p>
             <w:pPr>
+              <w:widowControl w:val="0"/>
               <w:spacing w:line="240" w:lineRule="auto"/>
+              <w:jc w:val="both"/>
               <w:rPr>
                 <w:rFonts w:hint="default" w:ascii="Times New Roman" w:hAnsi="Times New Roman" w:cs="Times New Roman"/>
                 <w:color w:val="000000" w:themeColor="text1"/>
@@ -3612,7 +3718,9 @@
           </w:tcPr>
           <w:p>
             <w:pPr>
+              <w:widowControl w:val="0"/>
               <w:spacing w:line="240" w:lineRule="auto"/>
+              <w:jc w:val="both"/>
               <w:rPr>
                 <w:rFonts w:hint="default" w:ascii="Times New Roman" w:hAnsi="Times New Roman" w:cs="Times New Roman" w:eastAsiaTheme="minorEastAsia"/>
                 <w:color w:val="000000" w:themeColor="text1"/>
@@ -3653,7 +3761,9 @@
           </w:tcPr>
           <w:p>
             <w:pPr>
+              <w:widowControl w:val="0"/>
               <w:spacing w:line="240" w:lineRule="auto"/>
+              <w:jc w:val="both"/>
               <w:rPr>
                 <w:rFonts w:hint="default" w:ascii="Times New Roman" w:hAnsi="Times New Roman" w:cs="Times New Roman" w:eastAsiaTheme="minorEastAsia"/>
                 <w:color w:val="000000" w:themeColor="text1"/>
@@ -4187,7 +4297,7 @@
           </w:tblCellMar>
         </w:tblPrEx>
         <w:trPr>
-          <w:trHeight w:val="264" w:hRule="atLeast"/>
+          <w:trHeight w:val="526" w:hRule="atLeast"/>
         </w:trPr>
         <w:tc>
           <w:tcPr>
@@ -4278,7 +4388,7 @@
           </w:tblCellMar>
         </w:tblPrEx>
         <w:trPr>
-          <w:trHeight w:val="435" w:hRule="atLeast"/>
+          <w:trHeight w:val="608" w:hRule="atLeast"/>
         </w:trPr>
         <w:tc>
           <w:tcPr>
@@ -4926,60 +5036,6 @@
     </w:p>
     <w:p>
       <w:pPr>
-        <w:spacing w:line="200" w:lineRule="exact"/>
-        <w:rPr>
-          <w:sz w:val="20"/>
-          <w:szCs w:val="20"/>
-        </w:rPr>
-      </w:pPr>
-    </w:p>
-    <w:p>
-      <w:pPr>
-        <w:spacing w:line="200" w:lineRule="exact"/>
-        <w:rPr>
-          <w:sz w:val="20"/>
-          <w:szCs w:val="20"/>
-        </w:rPr>
-      </w:pPr>
-    </w:p>
-    <w:p>
-      <w:pPr>
-        <w:spacing w:line="200" w:lineRule="exact"/>
-        <w:rPr>
-          <w:sz w:val="20"/>
-          <w:szCs w:val="20"/>
-        </w:rPr>
-      </w:pPr>
-    </w:p>
-    <w:p>
-      <w:pPr>
-        <w:spacing w:line="200" w:lineRule="exact"/>
-        <w:rPr>
-          <w:sz w:val="20"/>
-          <w:szCs w:val="20"/>
-        </w:rPr>
-      </w:pPr>
-    </w:p>
-    <w:p>
-      <w:pPr>
-        <w:spacing w:line="200" w:lineRule="exact"/>
-        <w:rPr>
-          <w:sz w:val="20"/>
-          <w:szCs w:val="20"/>
-        </w:rPr>
-      </w:pPr>
-    </w:p>
-    <w:p>
-      <w:pPr>
-        <w:spacing w:line="200" w:lineRule="exact"/>
-        <w:rPr>
-          <w:sz w:val="20"/>
-          <w:szCs w:val="20"/>
-        </w:rPr>
-      </w:pPr>
-    </w:p>
-    <w:p>
-      <w:pPr>
         <w:spacing w:line="268" w:lineRule="exact"/>
         <w:rPr>
           <w:sz w:val="20"/>
@@ -6070,17 +6126,37 @@
         <w:ind w:left="1060"/>
         <w:jc w:val="center"/>
         <w:rPr>
-          <w:sz w:val="20"/>
-          <w:szCs w:val="20"/>
-        </w:rPr>
-      </w:pPr>
-      <w:r>
-        <w:rPr>
-          <w:rFonts w:eastAsia="Times New Roman"/>
-          <w:sz w:val="24"/>
-          <w:szCs w:val="24"/>
-        </w:rPr>
-        <w:t>Dedicated to our parents, teachers, friends, relatives and all who loved us for all their love and inspirations.</w:t>
+          <w:rFonts w:eastAsia="Times New Roman"/>
+          <w:sz w:val="24"/>
+          <w:szCs w:val="24"/>
+        </w:rPr>
+      </w:pPr>
+      <w:r>
+        <w:rPr>
+          <w:rFonts w:eastAsia="Times New Roman"/>
+          <w:sz w:val="24"/>
+          <w:szCs w:val="24"/>
+        </w:rPr>
+        <w:t xml:space="preserve">Dedicated to our parents, teachers, friends, relatives and all who loved us </w:t>
+      </w:r>
+    </w:p>
+    <w:p>
+      <w:pPr>
+        <w:spacing w:line="234" w:lineRule="auto"/>
+        <w:ind w:left="1060"/>
+        <w:jc w:val="center"/>
+        <w:rPr>
+          <w:sz w:val="20"/>
+          <w:szCs w:val="20"/>
+        </w:rPr>
+      </w:pPr>
+      <w:r>
+        <w:rPr>
+          <w:rFonts w:eastAsia="Times New Roman"/>
+          <w:sz w:val="24"/>
+          <w:szCs w:val="24"/>
+        </w:rPr>
+        <w:t>for all their love and inspirations.</w:t>
       </w:r>
     </w:p>
     <w:p>
@@ -9541,8 +9617,10 @@
             <w:pPr>
               <w:ind w:left="80"/>
               <w:rPr>
+                <w:rFonts w:hint="cs" w:cs="Vrinda"/>
                 <w:sz w:val="20"/>
                 <w:szCs w:val="20"/>
+                <w:lang w:bidi="bn-IN"/>
               </w:rPr>
             </w:pPr>
             <w:r>
@@ -10169,14 +10247,6 @@
         <w:gridCol w:w="2680"/>
       </w:tblGrid>
       <w:tr>
-        <w:tblPrEx>
-          <w:tblCellMar>
-            <w:top w:w="0" w:type="dxa"/>
-            <w:left w:w="0" w:type="dxa"/>
-            <w:bottom w:w="0" w:type="dxa"/>
-            <w:right w:w="0" w:type="dxa"/>
-          </w:tblCellMar>
-        </w:tblPrEx>
         <w:trPr>
           <w:trHeight w:val="276" w:hRule="atLeast"/>
         </w:trPr>
@@ -12155,6 +12225,8 @@
           <w:szCs w:val="20"/>
         </w:rPr>
       </w:pPr>
+      <w:bookmarkStart w:id="46" w:name="_GoBack"/>
+      <w:bookmarkEnd w:id="46"/>
       <w:bookmarkStart w:id="11" w:name="page12"/>
       <w:bookmarkEnd w:id="11"/>
     </w:p>
@@ -12221,6 +12293,14 @@
         <w:gridCol w:w="3720"/>
       </w:tblGrid>
       <w:tr>
+        <w:tblPrEx>
+          <w:tblCellMar>
+            <w:top w:w="0" w:type="dxa"/>
+            <w:left w:w="0" w:type="dxa"/>
+            <w:bottom w:w="0" w:type="dxa"/>
+            <w:right w:w="0" w:type="dxa"/>
+          </w:tblCellMar>
+        </w:tblPrEx>
         <w:trPr>
           <w:trHeight w:val="322" w:hRule="atLeast"/>
         </w:trPr>
@@ -12275,6 +12355,14 @@
         </w:tc>
       </w:tr>
       <w:tr>
+        <w:tblPrEx>
+          <w:tblCellMar>
+            <w:top w:w="0" w:type="dxa"/>
+            <w:left w:w="0" w:type="dxa"/>
+            <w:bottom w:w="0" w:type="dxa"/>
+            <w:right w:w="0" w:type="dxa"/>
+          </w:tblCellMar>
+        </w:tblPrEx>
         <w:trPr>
           <w:trHeight w:val="482" w:hRule="atLeast"/>
         </w:trPr>
@@ -14355,14 +14443,6 @@
         <w:gridCol w:w="1640"/>
       </w:tblGrid>
       <w:tr>
-        <w:tblPrEx>
-          <w:tblCellMar>
-            <w:top w:w="0" w:type="dxa"/>
-            <w:left w:w="0" w:type="dxa"/>
-            <w:bottom w:w="0" w:type="dxa"/>
-            <w:right w:w="0" w:type="dxa"/>
-          </w:tblCellMar>
-        </w:tblPrEx>
         <w:trPr>
           <w:trHeight w:val="276" w:hRule="atLeast"/>
         </w:trPr>
@@ -14404,14 +14484,6 @@
         </w:tc>
       </w:tr>
       <w:tr>
-        <w:tblPrEx>
-          <w:tblCellMar>
-            <w:top w:w="0" w:type="dxa"/>
-            <w:left w:w="0" w:type="dxa"/>
-            <w:bottom w:w="0" w:type="dxa"/>
-            <w:right w:w="0" w:type="dxa"/>
-          </w:tblCellMar>
-        </w:tblPrEx>
         <w:trPr>
           <w:trHeight w:val="276" w:hRule="atLeast"/>
         </w:trPr>
@@ -40988,6 +41060,64 @@
           <w:shd w:val="clear" w:color="auto" w:fill="FFFFFF"/>
         </w:rPr>
         <w:t> (pp. 550-553). Springer, Cham.</w:t>
+      </w:r>
+    </w:p>
+    <w:p>
+      <w:pPr>
+        <w:numPr>
+          <w:ilvl w:val="0"/>
+          <w:numId w:val="21"/>
+        </w:numPr>
+        <w:spacing w:line="240" w:lineRule="auto"/>
+        <w:ind w:left="1265" w:leftChars="0" w:hanging="425" w:firstLineChars="0"/>
+        <w:jc w:val="both"/>
+        <w:rPr>
+          <w:rFonts w:eastAsia="Times New Roman"/>
+          <w:sz w:val="24"/>
+          <w:szCs w:val="24"/>
+        </w:rPr>
+      </w:pPr>
+    </w:p>
+    <w:p>
+      <w:pPr>
+        <w:numPr>
+          <w:ilvl w:val="0"/>
+          <w:numId w:val="21"/>
+        </w:numPr>
+        <w:spacing w:line="240" w:lineRule="auto"/>
+        <w:ind w:left="1265" w:leftChars="0" w:hanging="425" w:firstLineChars="0"/>
+        <w:jc w:val="both"/>
+        <w:rPr>
+          <w:rFonts w:eastAsia="Times New Roman"/>
+          <w:sz w:val="24"/>
+          <w:szCs w:val="24"/>
+        </w:rPr>
+      </w:pPr>
+      <w:r>
+        <w:rPr>
+          <w:rFonts w:hint="default" w:eastAsia="Times New Roman"/>
+          <w:sz w:val="24"/>
+          <w:szCs w:val="24"/>
+        </w:rPr>
+        <w:t>Omisore, O. M., and N. A. Azeez.</w:t>
+      </w:r>
+      <w:r>
+        <w:rPr>
+          <w:rFonts w:hint="cs" w:eastAsia="Times New Roman" w:cs="Vrinda"/>
+          <w:sz w:val="24"/>
+          <w:szCs w:val="24"/>
+          <w:cs/>
+          <w:lang w:val="en-US" w:bidi="bn-IN"/>
+        </w:rPr>
+        <w:t xml:space="preserve"> </w:t>
+      </w:r>
+      <w:r>
+        <w:rPr>
+          <w:rFonts w:hint="default" w:eastAsia="Times New Roman"/>
+          <w:sz w:val="24"/>
+          <w:szCs w:val="24"/>
+        </w:rPr>
+        <w:t>2015 "Predicting Academic Performance of Students in Higher Institutions with k-NN Classifier." International Conference on Computer Science Research and Innovations. .</w:t>
       </w:r>
     </w:p>
     <w:p>
@@ -43043,7 +43173,7 @@
     <w:lsdException w:uiPriority="99" w:name="Table Web 2"/>
     <w:lsdException w:uiPriority="99" w:name="Table Web 3"/>
     <w:lsdException w:uiPriority="99" w:name="Balloon Text"/>
-    <w:lsdException w:unhideWhenUsed="0" w:uiPriority="59" w:semiHidden="0" w:name="Table Grid"/>
+    <w:lsdException w:qFormat="1" w:unhideWhenUsed="0" w:uiPriority="59" w:semiHidden="0" w:name="Table Grid"/>
     <w:lsdException w:uiPriority="99" w:name="Table Theme"/>
     <w:lsdException w:unhideWhenUsed="0" w:uiPriority="60" w:semiHidden="0" w:name="Light Shading"/>
     <w:lsdException w:unhideWhenUsed="0" w:uiPriority="61" w:semiHidden="0" w:name="Light List"/>
@@ -43179,6 +43309,7 @@
   <w:style w:type="table" w:styleId="4">
     <w:name w:val="Table Grid"/>
     <w:basedOn w:val="3"/>
+    <w:qFormat/>
     <w:uiPriority w:val="59"/>
     <w:pPr>
       <w:widowControl w:val="0"/>

</xml_diff>